<commit_message>
designed the deligate forms
</commit_message>
<xml_diff>
--- a/ShipTek 2024 - Website Content Changes KSA.docx
+++ b/ShipTek 2024 - Website Content Changes KSA.docx
@@ -1,6 +1,6 @@
 
 <file path=word/document.xml><?xml version="1.0" encoding="utf-8"?>
-<w:document xmlns:wpc="http://schemas.microsoft.com/office/word/2010/wordprocessingCanvas" xmlns:cx="http://schemas.microsoft.com/office/drawing/2014/chartex" xmlns:cx1="http://schemas.microsoft.com/office/drawing/2015/9/8/chartex" xmlns:cx2="http://schemas.microsoft.com/office/drawing/2015/10/21/chartex" xmlns:cx3="http://schemas.microsoft.com/office/drawing/2016/5/9/chartex" xmlns:cx4="http://schemas.microsoft.com/office/drawing/2016/5/10/chartex" xmlns:cx5="http://schemas.microsoft.com/office/drawing/2016/5/11/chartex" xmlns:cx6="http://schemas.microsoft.com/office/drawing/2016/5/12/chartex" xmlns:cx7="http://schemas.microsoft.com/office/drawing/2016/5/13/chartex" xmlns:cx8="http://schemas.microsoft.com/office/drawing/2016/5/14/chartex" xmlns:mc="http://schemas.openxmlformats.org/markup-compatibility/2006" xmlns:aink="http://schemas.microsoft.com/office/drawing/2016/ink" xmlns:am3d="http://schemas.microsoft.com/office/drawing/2017/model3d" xmlns:o="urn:schemas-microsoft-com:office:office" xmlns:oel="http://schemas.microsoft.com/office/2019/extlst" xmlns:r="http://schemas.openxmlformats.org/officeDocument/2006/relationships" xmlns:m="http://schemas.openxmlformats.org/officeDocument/2006/math" xmlns:v="urn:schemas-microsoft-com:vml" xmlns:wp14="http://schemas.microsoft.com/office/word/2010/wordprocessingDrawing" xmlns:wp="http://schemas.openxmlformats.org/drawingml/2006/wordprocessingDrawing" xmlns:w10="urn:schemas-microsoft-com:office:word" xmlns:w="http://schemas.openxmlformats.org/wordprocessingml/2006/main" xmlns:w14="http://schemas.microsoft.com/office/word/2010/wordml" xmlns:w15="http://schemas.microsoft.com/office/word/2012/wordml" xmlns:w16cex="http://schemas.microsoft.com/office/word/2018/wordml/cex" xmlns:w16cid="http://schemas.microsoft.com/office/word/2016/wordml/cid" xmlns:w16="http://schemas.microsoft.com/office/word/2018/wordml" xmlns:w16sdtdh="http://schemas.microsoft.com/office/word/2020/wordml/sdtdatahash" xmlns:w16se="http://schemas.microsoft.com/office/word/2015/wordml/symex" xmlns:wpg="http://schemas.microsoft.com/office/word/2010/wordprocessingGroup" xmlns:wpi="http://schemas.microsoft.com/office/word/2010/wordprocessingInk" xmlns:wne="http://schemas.microsoft.com/office/word/2006/wordml" xmlns:wps="http://schemas.microsoft.com/office/word/2010/wordprocessingShape" mc:Ignorable="w14 w15 w16se w16cid w16 w16cex w16sdtdh wp14">
+<w:document xmlns:wpc="http://schemas.microsoft.com/office/word/2010/wordprocessingCanvas" xmlns:mc="http://schemas.openxmlformats.org/markup-compatibility/2006" xmlns:o="urn:schemas-microsoft-com:office:office" xmlns:r="http://schemas.openxmlformats.org/officeDocument/2006/relationships" xmlns:m="http://schemas.openxmlformats.org/officeDocument/2006/math" xmlns:v="urn:schemas-microsoft-com:vml" xmlns:wp14="http://schemas.microsoft.com/office/word/2010/wordprocessingDrawing" xmlns:wp="http://schemas.openxmlformats.org/drawingml/2006/wordprocessingDrawing" xmlns:w10="urn:schemas-microsoft-com:office:word" xmlns:w="http://schemas.openxmlformats.org/wordprocessingml/2006/main" xmlns:w14="http://schemas.microsoft.com/office/word/2010/wordml" xmlns:w15="http://schemas.microsoft.com/office/word/2012/wordml" xmlns:wpg="http://schemas.microsoft.com/office/word/2010/wordprocessingGroup" xmlns:wpi="http://schemas.microsoft.com/office/word/2010/wordprocessingInk" xmlns:wne="http://schemas.microsoft.com/office/word/2006/wordml" xmlns:wps="http://schemas.microsoft.com/office/word/2010/wordprocessingShape" mc:Ignorable="w14 w15 wp14">
   <w:body>
     <w:p/>
     <w:p/>
@@ -301,15 +301,7 @@
         <w:t xml:space="preserve">  </w:t>
       </w:r>
       <w:r>
-        <w:t xml:space="preserve">Please do </w:t>
-      </w:r>
-      <w:proofErr w:type="gramStart"/>
-      <w:r>
-        <w:t>similar to</w:t>
-      </w:r>
-      <w:proofErr w:type="gramEnd"/>
-      <w:r>
-        <w:t xml:space="preserve"> what is done </w:t>
+        <w:t xml:space="preserve">Please do similar to what is done </w:t>
       </w:r>
       <w:r>
         <w:t>in</w:t>
@@ -413,6 +405,7 @@
       <w:r>
         <w:rPr>
           <w:noProof/>
+          <w:lang w:val="en-IN" w:eastAsia="en-IN"/>
         </w:rPr>
         <w:drawing>
           <wp:inline distT="0" distB="0" distL="0" distR="0" wp14:anchorId="7C8EFDB4" wp14:editId="67E477FE">
@@ -494,26 +487,26 @@
           <w:sz w:val="60"/>
           <w:szCs w:val="60"/>
         </w:rPr>
+        <w:t>About The Event</w:t>
+      </w:r>
+    </w:p>
+    <w:p>
+      <w:pPr>
+        <w:rPr>
+          <w:b/>
+          <w:bCs/>
+          <w:sz w:val="24"/>
+          <w:szCs w:val="24"/>
+        </w:rPr>
+      </w:pPr>
+      <w:r>
+        <w:rPr>
+          <w:b/>
+          <w:bCs/>
+          <w:sz w:val="24"/>
+          <w:szCs w:val="24"/>
+        </w:rPr>
         <w:lastRenderedPageBreak/>
-        <w:t>About The Event</w:t>
-      </w:r>
-    </w:p>
-    <w:p>
-      <w:pPr>
-        <w:rPr>
-          <w:b/>
-          <w:bCs/>
-          <w:sz w:val="24"/>
-          <w:szCs w:val="24"/>
-        </w:rPr>
-      </w:pPr>
-      <w:r>
-        <w:rPr>
-          <w:b/>
-          <w:bCs/>
-          <w:sz w:val="24"/>
-          <w:szCs w:val="24"/>
-        </w:rPr>
         <w:t>WHY SAUDI ARABIA.?</w:t>
       </w:r>
     </w:p>
@@ -562,21 +555,7 @@
           <w:sz w:val="24"/>
           <w:szCs w:val="24"/>
         </w:rPr>
-        <w:t xml:space="preserve">The KSA Government implemented reforms that made starting a business easier by establishing a one-stop shop, introduced a secured transactions law, insolvency law Protecting Minority Investors </w:t>
-      </w:r>
-      <w:r>
-        <w:rPr>
-          <w:sz w:val="24"/>
-          <w:szCs w:val="24"/>
-        </w:rPr>
-        <w:t>and measures</w:t>
-      </w:r>
-      <w:r>
-        <w:rPr>
-          <w:sz w:val="24"/>
-          <w:szCs w:val="24"/>
-        </w:rPr>
-        <w:t xml:space="preserve"> were taken to empower more women to join the workforce. </w:t>
+        <w:t xml:space="preserve">The KSA Government implemented reforms that made starting a business easier by establishing a one-stop shop, introduced a secured transactions law, insolvency law Protecting Minority Investors and measures were taken to empower more women to join the workforce. </w:t>
       </w:r>
     </w:p>
     <w:p>
@@ -984,14 +963,7 @@
           <w:b/>
           <w:bCs/>
         </w:rPr>
-        <w:t>ustainability,</w:t>
-      </w:r>
-      <w:r>
-        <w:rPr>
-          <w:b/>
-          <w:bCs/>
-        </w:rPr>
-        <w:t xml:space="preserve"> and various operations. The</w:t>
+        <w:t>ustainability, and various operations. The</w:t>
       </w:r>
       <w:r>
         <w:rPr>
@@ -1117,7 +1089,6 @@
           <w:caps/>
           <w:color w:val="004085"/>
         </w:rPr>
-        <w:lastRenderedPageBreak/>
         <w:t>Green Shipping: Decarbonization Strategies and Technologies</w:t>
       </w:r>
     </w:p>
@@ -1178,6 +1149,7 @@
           <w:caps/>
           <w:color w:val="004085"/>
         </w:rPr>
+        <w:lastRenderedPageBreak/>
         <w:t xml:space="preserve">ESG (Environmental, Social, and Governance) in </w:t>
       </w:r>
       <w:r>
@@ -1290,29 +1262,7 @@
           <w:caps/>
           <w:color w:val="004085"/>
         </w:rPr>
-        <w:t xml:space="preserve">Port Infrastructure </w:t>
-      </w:r>
-      <w:proofErr w:type="gramStart"/>
-      <w:r>
-        <w:rPr>
-          <w:rFonts w:eastAsia="Times New Roman" w:cstheme="minorHAnsi"/>
-          <w:b/>
-          <w:bCs/>
-          <w:caps/>
-          <w:color w:val="004085"/>
-        </w:rPr>
-        <w:t>DEVELOPMENT:EXPANSION</w:t>
-      </w:r>
-      <w:proofErr w:type="gramEnd"/>
-      <w:r>
-        <w:rPr>
-          <w:rFonts w:eastAsia="Times New Roman" w:cstheme="minorHAnsi"/>
-          <w:b/>
-          <w:bCs/>
-          <w:caps/>
-          <w:color w:val="004085"/>
-        </w:rPr>
-        <w:t xml:space="preserve"> </w:t>
+        <w:t xml:space="preserve">Port Infrastructure DEVELOPMENT:EXPANSION </w:t>
       </w:r>
       <w:r>
         <w:rPr>
@@ -1894,29 +1844,7 @@
           <w:caps/>
           <w:color w:val="004085"/>
         </w:rPr>
-        <w:t xml:space="preserve">Sustainable Practices in Upstream, </w:t>
-      </w:r>
-      <w:proofErr w:type="gramStart"/>
-      <w:r>
-        <w:rPr>
-          <w:rFonts w:eastAsia="Times New Roman" w:cstheme="minorHAnsi"/>
-          <w:b/>
-          <w:bCs/>
-          <w:caps/>
-          <w:color w:val="004085"/>
-        </w:rPr>
-        <w:t>Midstream,Downstream</w:t>
-      </w:r>
-      <w:proofErr w:type="gramEnd"/>
-      <w:r>
-        <w:rPr>
-          <w:rFonts w:eastAsia="Times New Roman" w:cstheme="minorHAnsi"/>
-          <w:b/>
-          <w:bCs/>
-          <w:caps/>
-          <w:color w:val="004085"/>
-        </w:rPr>
-        <w:t xml:space="preserve"> Operations</w:t>
+        <w:t>Sustainable Practices in Upstream, Midstream,Downstream Operations</w:t>
       </w:r>
     </w:p>
     <w:p>
@@ -2084,6 +2012,8 @@
         </w:rPr>
         <w:t>4</w:t>
       </w:r>
+      <w:bookmarkStart w:id="0" w:name="_GoBack"/>
+      <w:bookmarkEnd w:id="0"/>
     </w:p>
     <w:p>
       <w:pPr>
@@ -2161,21 +2091,7 @@
         <w:rPr>
           <w:rFonts w:asciiTheme="minorHAnsi" w:hAnsiTheme="minorHAnsi" w:cstheme="minorHAnsi"/>
         </w:rPr>
-        <w:t xml:space="preserve">/Port &amp; Logistics sectors. A proud symbol of celebration &amp; recognition, the award ceremony gained its popularity and credibility through its forerunners. The award ceremony shall be organized in concurrence with ShipTek International Conference. So </w:t>
-      </w:r>
-      <w:proofErr w:type="gramStart"/>
-      <w:r>
-        <w:rPr>
-          <w:rFonts w:asciiTheme="minorHAnsi" w:hAnsiTheme="minorHAnsi" w:cstheme="minorHAnsi"/>
-        </w:rPr>
-        <w:t>don’t</w:t>
-      </w:r>
-      <w:proofErr w:type="gramEnd"/>
-      <w:r>
-        <w:rPr>
-          <w:rFonts w:asciiTheme="minorHAnsi" w:hAnsiTheme="minorHAnsi" w:cstheme="minorHAnsi"/>
-        </w:rPr>
-        <w:t xml:space="preserve"> wait and miss out to place your nomination for the respective category and be a participant in the final race among other top organizations &amp; individuals</w:t>
+        <w:t>/Port &amp; Logistics sectors. A proud symbol of celebration &amp; recognition, the award ceremony gained its popularity and credibility through its forerunners. The award ceremony shall be organized in concurrence with ShipTek International Conference. So don’t wait and miss out to place your nomination for the respective category and be a participant in the final race among other top organizations &amp; individuals</w:t>
       </w:r>
     </w:p>
     <w:p>
@@ -2306,7 +2222,6 @@
           <w:sz w:val="24"/>
           <w:szCs w:val="24"/>
         </w:rPr>
-        <w:lastRenderedPageBreak/>
         <w:t>Best Employer of the Year</w:t>
       </w:r>
     </w:p>
@@ -2409,6 +2324,7 @@
           <w:sz w:val="24"/>
           <w:szCs w:val="24"/>
         </w:rPr>
+        <w:lastRenderedPageBreak/>
         <w:t>Green Shipping Award</w:t>
       </w:r>
     </w:p>
@@ -3070,8 +2986,8 @@
       <w:r>
         <w:rPr>
           <w:noProof/>
-        </w:rPr>
-        <w:lastRenderedPageBreak/>
+          <w:lang w:val="en-IN" w:eastAsia="en-IN"/>
+        </w:rPr>
         <w:drawing>
           <wp:inline distT="0" distB="0" distL="0" distR="0" wp14:anchorId="4C7C3631" wp14:editId="0DE946F7">
             <wp:extent cx="5705475" cy="2703195"/>
@@ -3160,6 +3076,7 @@
         <w:pStyle w:val="ListParagraph"/>
       </w:pPr>
       <w:r>
+        <w:lastRenderedPageBreak/>
         <w:t xml:space="preserve">Event location: </w:t>
       </w:r>
       <w:r>
@@ -3190,8 +3107,203 @@
 </file>
 
 <file path=word/numbering.xml><?xml version="1.0" encoding="utf-8"?>
-<w:numbering xmlns:wpc="http://schemas.microsoft.com/office/word/2010/wordprocessingCanvas" xmlns:cx="http://schemas.microsoft.com/office/drawing/2014/chartex" xmlns:cx1="http://schemas.microsoft.com/office/drawing/2015/9/8/chartex" xmlns:cx2="http://schemas.microsoft.com/office/drawing/2015/10/21/chartex" xmlns:cx3="http://schemas.microsoft.com/office/drawing/2016/5/9/chartex" xmlns:cx4="http://schemas.microsoft.com/office/drawing/2016/5/10/chartex" xmlns:cx5="http://schemas.microsoft.com/office/drawing/2016/5/11/chartex" xmlns:cx6="http://schemas.microsoft.com/office/drawing/2016/5/12/chartex" xmlns:cx7="http://schemas.microsoft.com/office/drawing/2016/5/13/chartex" xmlns:cx8="http://schemas.microsoft.com/office/drawing/2016/5/14/chartex" xmlns:mc="http://schemas.openxmlformats.org/markup-compatibility/2006" xmlns:aink="http://schemas.microsoft.com/office/drawing/2016/ink" xmlns:am3d="http://schemas.microsoft.com/office/drawing/2017/model3d" xmlns:o="urn:schemas-microsoft-com:office:office" xmlns:oel="http://schemas.microsoft.com/office/2019/extlst" xmlns:r="http://schemas.openxmlformats.org/officeDocument/2006/relationships" xmlns:m="http://schemas.openxmlformats.org/officeDocument/2006/math" xmlns:v="urn:schemas-microsoft-com:vml" xmlns:wp14="http://schemas.microsoft.com/office/word/2010/wordprocessingDrawing" xmlns:wp="http://schemas.openxmlformats.org/drawingml/2006/wordprocessingDrawing" xmlns:w10="urn:schemas-microsoft-com:office:word" xmlns:w="http://schemas.openxmlformats.org/wordprocessingml/2006/main" xmlns:w14="http://schemas.microsoft.com/office/word/2010/wordml" xmlns:w15="http://schemas.microsoft.com/office/word/2012/wordml" xmlns:w16cex="http://schemas.microsoft.com/office/word/2018/wordml/cex" xmlns:w16cid="http://schemas.microsoft.com/office/word/2016/wordml/cid" xmlns:w16="http://schemas.microsoft.com/office/word/2018/wordml" xmlns:w16sdtdh="http://schemas.microsoft.com/office/word/2020/wordml/sdtdatahash" xmlns:w16se="http://schemas.microsoft.com/office/word/2015/wordml/symex" xmlns:wpg="http://schemas.microsoft.com/office/word/2010/wordprocessingGroup" xmlns:wpi="http://schemas.microsoft.com/office/word/2010/wordprocessingInk" xmlns:wne="http://schemas.microsoft.com/office/word/2006/wordml" xmlns:wps="http://schemas.microsoft.com/office/word/2010/wordprocessingShape" mc:Ignorable="w14 w15 w16se w16cid w16 w16cex w16sdtdh wp14">
-  <w:abstractNum w:abstractNumId="0" w15:restartNumberingAfterBreak="0">
+<w:numbering xmlns:wpc="http://schemas.microsoft.com/office/word/2010/wordprocessingCanvas" xmlns:mc="http://schemas.openxmlformats.org/markup-compatibility/2006" xmlns:o="urn:schemas-microsoft-com:office:office" xmlns:r="http://schemas.openxmlformats.org/officeDocument/2006/relationships" xmlns:m="http://schemas.openxmlformats.org/officeDocument/2006/math" xmlns:v="urn:schemas-microsoft-com:vml" xmlns:wp14="http://schemas.microsoft.com/office/word/2010/wordprocessingDrawing" xmlns:wp="http://schemas.openxmlformats.org/drawingml/2006/wordprocessingDrawing" xmlns:w10="urn:schemas-microsoft-com:office:word" xmlns:w="http://schemas.openxmlformats.org/wordprocessingml/2006/main" xmlns:w14="http://schemas.microsoft.com/office/word/2010/wordml" xmlns:w15="http://schemas.microsoft.com/office/word/2012/wordml" xmlns:wpg="http://schemas.microsoft.com/office/word/2010/wordprocessingGroup" xmlns:wpi="http://schemas.microsoft.com/office/word/2010/wordprocessingInk" xmlns:wne="http://schemas.microsoft.com/office/word/2006/wordml" xmlns:wps="http://schemas.microsoft.com/office/word/2010/wordprocessingShape" mc:Ignorable="w14 w15 wp14">
+  <w:abstractNum w:abstractNumId="0">
+    <w:nsid w:val="FFFFFF7C"/>
+    <w:multiLevelType w:val="singleLevel"/>
+    <w:tmpl w:val="39641524"/>
+    <w:lvl w:ilvl="0">
+      <w:start w:val="1"/>
+      <w:numFmt w:val="decimal"/>
+      <w:pStyle w:val="ListNumber5"/>
+      <w:lvlText w:val="%1."/>
+      <w:lvlJc w:val="left"/>
+      <w:pPr>
+        <w:tabs>
+          <w:tab w:val="num" w:pos="1492"/>
+        </w:tabs>
+        <w:ind w:left="1492" w:hanging="360"/>
+      </w:pPr>
+    </w:lvl>
+  </w:abstractNum>
+  <w:abstractNum w:abstractNumId="1">
+    <w:nsid w:val="FFFFFF7D"/>
+    <w:multiLevelType w:val="singleLevel"/>
+    <w:tmpl w:val="4C222750"/>
+    <w:lvl w:ilvl="0">
+      <w:start w:val="1"/>
+      <w:numFmt w:val="decimal"/>
+      <w:pStyle w:val="ListNumber4"/>
+      <w:lvlText w:val="%1."/>
+      <w:lvlJc w:val="left"/>
+      <w:pPr>
+        <w:tabs>
+          <w:tab w:val="num" w:pos="1209"/>
+        </w:tabs>
+        <w:ind w:left="1209" w:hanging="360"/>
+      </w:pPr>
+    </w:lvl>
+  </w:abstractNum>
+  <w:abstractNum w:abstractNumId="2">
+    <w:nsid w:val="FFFFFF7E"/>
+    <w:multiLevelType w:val="singleLevel"/>
+    <w:tmpl w:val="DA7EC1AC"/>
+    <w:lvl w:ilvl="0">
+      <w:start w:val="1"/>
+      <w:numFmt w:val="decimal"/>
+      <w:pStyle w:val="ListNumber3"/>
+      <w:lvlText w:val="%1."/>
+      <w:lvlJc w:val="left"/>
+      <w:pPr>
+        <w:tabs>
+          <w:tab w:val="num" w:pos="926"/>
+        </w:tabs>
+        <w:ind w:left="926" w:hanging="360"/>
+      </w:pPr>
+    </w:lvl>
+  </w:abstractNum>
+  <w:abstractNum w:abstractNumId="3">
+    <w:nsid w:val="FFFFFF7F"/>
+    <w:multiLevelType w:val="singleLevel"/>
+    <w:tmpl w:val="E5E41A32"/>
+    <w:lvl w:ilvl="0">
+      <w:start w:val="1"/>
+      <w:numFmt w:val="decimal"/>
+      <w:pStyle w:val="ListNumber2"/>
+      <w:lvlText w:val="%1."/>
+      <w:lvlJc w:val="left"/>
+      <w:pPr>
+        <w:tabs>
+          <w:tab w:val="num" w:pos="643"/>
+        </w:tabs>
+        <w:ind w:left="643" w:hanging="360"/>
+      </w:pPr>
+    </w:lvl>
+  </w:abstractNum>
+  <w:abstractNum w:abstractNumId="4">
+    <w:nsid w:val="FFFFFF80"/>
+    <w:multiLevelType w:val="singleLevel"/>
+    <w:tmpl w:val="693EC582"/>
+    <w:lvl w:ilvl="0">
+      <w:start w:val="1"/>
+      <w:numFmt w:val="bullet"/>
+      <w:pStyle w:val="ListBullet5"/>
+      <w:lvlText w:val=""/>
+      <w:lvlJc w:val="left"/>
+      <w:pPr>
+        <w:tabs>
+          <w:tab w:val="num" w:pos="1492"/>
+        </w:tabs>
+        <w:ind w:left="1492" w:hanging="360"/>
+      </w:pPr>
+      <w:rPr>
+        <w:rFonts w:ascii="Symbol" w:hAnsi="Symbol" w:hint="default"/>
+      </w:rPr>
+    </w:lvl>
+  </w:abstractNum>
+  <w:abstractNum w:abstractNumId="5">
+    <w:nsid w:val="FFFFFF81"/>
+    <w:multiLevelType w:val="singleLevel"/>
+    <w:tmpl w:val="A10CC800"/>
+    <w:lvl w:ilvl="0">
+      <w:start w:val="1"/>
+      <w:numFmt w:val="bullet"/>
+      <w:pStyle w:val="ListBullet4"/>
+      <w:lvlText w:val=""/>
+      <w:lvlJc w:val="left"/>
+      <w:pPr>
+        <w:tabs>
+          <w:tab w:val="num" w:pos="1209"/>
+        </w:tabs>
+        <w:ind w:left="1209" w:hanging="360"/>
+      </w:pPr>
+      <w:rPr>
+        <w:rFonts w:ascii="Symbol" w:hAnsi="Symbol" w:hint="default"/>
+      </w:rPr>
+    </w:lvl>
+  </w:abstractNum>
+  <w:abstractNum w:abstractNumId="6">
+    <w:nsid w:val="FFFFFF82"/>
+    <w:multiLevelType w:val="singleLevel"/>
+    <w:tmpl w:val="9A30B05A"/>
+    <w:lvl w:ilvl="0">
+      <w:start w:val="1"/>
+      <w:numFmt w:val="bullet"/>
+      <w:pStyle w:val="ListBullet3"/>
+      <w:lvlText w:val=""/>
+      <w:lvlJc w:val="left"/>
+      <w:pPr>
+        <w:tabs>
+          <w:tab w:val="num" w:pos="926"/>
+        </w:tabs>
+        <w:ind w:left="926" w:hanging="360"/>
+      </w:pPr>
+      <w:rPr>
+        <w:rFonts w:ascii="Symbol" w:hAnsi="Symbol" w:hint="default"/>
+      </w:rPr>
+    </w:lvl>
+  </w:abstractNum>
+  <w:abstractNum w:abstractNumId="7">
+    <w:nsid w:val="FFFFFF83"/>
+    <w:multiLevelType w:val="singleLevel"/>
+    <w:tmpl w:val="39943B98"/>
+    <w:lvl w:ilvl="0">
+      <w:start w:val="1"/>
+      <w:numFmt w:val="bullet"/>
+      <w:pStyle w:val="ListBullet2"/>
+      <w:lvlText w:val=""/>
+      <w:lvlJc w:val="left"/>
+      <w:pPr>
+        <w:tabs>
+          <w:tab w:val="num" w:pos="643"/>
+        </w:tabs>
+        <w:ind w:left="643" w:hanging="360"/>
+      </w:pPr>
+      <w:rPr>
+        <w:rFonts w:ascii="Symbol" w:hAnsi="Symbol" w:hint="default"/>
+      </w:rPr>
+    </w:lvl>
+  </w:abstractNum>
+  <w:abstractNum w:abstractNumId="8">
+    <w:nsid w:val="FFFFFF88"/>
+    <w:multiLevelType w:val="singleLevel"/>
+    <w:tmpl w:val="0FFCAC6E"/>
+    <w:lvl w:ilvl="0">
+      <w:start w:val="1"/>
+      <w:numFmt w:val="decimal"/>
+      <w:pStyle w:val="ListNumber"/>
+      <w:lvlText w:val="%1."/>
+      <w:lvlJc w:val="left"/>
+      <w:pPr>
+        <w:tabs>
+          <w:tab w:val="num" w:pos="360"/>
+        </w:tabs>
+        <w:ind w:left="360" w:hanging="360"/>
+      </w:pPr>
+    </w:lvl>
+  </w:abstractNum>
+  <w:abstractNum w:abstractNumId="9">
+    <w:nsid w:val="FFFFFF89"/>
+    <w:multiLevelType w:val="singleLevel"/>
+    <w:tmpl w:val="5DD8A9AE"/>
+    <w:lvl w:ilvl="0">
+      <w:start w:val="1"/>
+      <w:numFmt w:val="bullet"/>
+      <w:pStyle w:val="ListBullet"/>
+      <w:lvlText w:val=""/>
+      <w:lvlJc w:val="left"/>
+      <w:pPr>
+        <w:tabs>
+          <w:tab w:val="num" w:pos="360"/>
+        </w:tabs>
+        <w:ind w:left="360" w:hanging="360"/>
+      </w:pPr>
+      <w:rPr>
+        <w:rFonts w:ascii="Symbol" w:hAnsi="Symbol" w:hint="default"/>
+      </w:rPr>
+    </w:lvl>
+  </w:abstractNum>
+  <w:abstractNum w:abstractNumId="10">
     <w:nsid w:val="00AD2C10"/>
     <w:multiLevelType w:val="hybridMultilevel"/>
     <w:tmpl w:val="4148E916"/>
@@ -3304,7 +3416,7 @@
       </w:rPr>
     </w:lvl>
   </w:abstractNum>
-  <w:abstractNum w:abstractNumId="1" w15:restartNumberingAfterBreak="0">
+  <w:abstractNum w:abstractNumId="11">
     <w:nsid w:val="07BF4922"/>
     <w:multiLevelType w:val="hybridMultilevel"/>
     <w:tmpl w:val="B85657EA"/>
@@ -3417,7 +3529,7 @@
       </w:rPr>
     </w:lvl>
   </w:abstractNum>
-  <w:abstractNum w:abstractNumId="2" w15:restartNumberingAfterBreak="0">
+  <w:abstractNum w:abstractNumId="12">
     <w:nsid w:val="170714A9"/>
     <w:multiLevelType w:val="hybridMultilevel"/>
     <w:tmpl w:val="BD6EBC50"/>
@@ -3503,7 +3615,7 @@
       </w:pPr>
     </w:lvl>
   </w:abstractNum>
-  <w:abstractNum w:abstractNumId="3" w15:restartNumberingAfterBreak="0">
+  <w:abstractNum w:abstractNumId="13">
     <w:nsid w:val="1E6244A8"/>
     <w:multiLevelType w:val="hybridMultilevel"/>
     <w:tmpl w:val="607A9D44"/>
@@ -3616,7 +3728,7 @@
       </w:rPr>
     </w:lvl>
   </w:abstractNum>
-  <w:abstractNum w:abstractNumId="4" w15:restartNumberingAfterBreak="0">
+  <w:abstractNum w:abstractNumId="14">
     <w:nsid w:val="2A8F7BF0"/>
     <w:multiLevelType w:val="hybridMultilevel"/>
     <w:tmpl w:val="EA7AE09C"/>
@@ -3702,7 +3814,7 @@
       </w:pPr>
     </w:lvl>
   </w:abstractNum>
-  <w:abstractNum w:abstractNumId="5" w15:restartNumberingAfterBreak="0">
+  <w:abstractNum w:abstractNumId="15">
     <w:nsid w:val="38CB0509"/>
     <w:multiLevelType w:val="multilevel"/>
     <w:tmpl w:val="CC50C1A4"/>
@@ -3843,7 +3955,7 @@
       </w:rPr>
     </w:lvl>
   </w:abstractNum>
-  <w:abstractNum w:abstractNumId="6" w15:restartNumberingAfterBreak="0">
+  <w:abstractNum w:abstractNumId="16">
     <w:nsid w:val="459E07B5"/>
     <w:multiLevelType w:val="hybridMultilevel"/>
     <w:tmpl w:val="755CE9A2"/>
@@ -3929,7 +4041,7 @@
       </w:pPr>
     </w:lvl>
   </w:abstractNum>
-  <w:abstractNum w:abstractNumId="7" w15:restartNumberingAfterBreak="0">
+  <w:abstractNum w:abstractNumId="17">
     <w:nsid w:val="508719A4"/>
     <w:multiLevelType w:val="hybridMultilevel"/>
     <w:tmpl w:val="B22234FE"/>
@@ -4042,7 +4154,7 @@
       </w:rPr>
     </w:lvl>
   </w:abstractNum>
-  <w:abstractNum w:abstractNumId="8" w15:restartNumberingAfterBreak="0">
+  <w:abstractNum w:abstractNumId="18">
     <w:nsid w:val="522D5ECB"/>
     <w:multiLevelType w:val="multilevel"/>
     <w:tmpl w:val="CDDAC2EA"/>
@@ -4191,38 +4303,68 @@
       </w:rPr>
     </w:lvl>
   </w:abstractNum>
-  <w:num w:numId="1" w16cid:durableId="643656813">
+  <w:num w:numId="1">
+    <w:abstractNumId w:val="15"/>
+  </w:num>
+  <w:num w:numId="2">
+    <w:abstractNumId w:val="10"/>
+  </w:num>
+  <w:num w:numId="3">
+    <w:abstractNumId w:val="16"/>
+  </w:num>
+  <w:num w:numId="4">
+    <w:abstractNumId w:val="12"/>
+  </w:num>
+  <w:num w:numId="5">
+    <w:abstractNumId w:val="17"/>
+  </w:num>
+  <w:num w:numId="6">
+    <w:abstractNumId w:val="14"/>
+  </w:num>
+  <w:num w:numId="7">
+    <w:abstractNumId w:val="13"/>
+  </w:num>
+  <w:num w:numId="8">
+    <w:abstractNumId w:val="18"/>
+  </w:num>
+  <w:num w:numId="9">
+    <w:abstractNumId w:val="11"/>
+  </w:num>
+  <w:num w:numId="10">
+    <w:abstractNumId w:val="9"/>
+  </w:num>
+  <w:num w:numId="11">
+    <w:abstractNumId w:val="7"/>
+  </w:num>
+  <w:num w:numId="12">
+    <w:abstractNumId w:val="6"/>
+  </w:num>
+  <w:num w:numId="13">
     <w:abstractNumId w:val="5"/>
   </w:num>
-  <w:num w:numId="2" w16cid:durableId="1113525001">
-    <w:abstractNumId w:val="0"/>
+  <w:num w:numId="14">
+    <w:abstractNumId w:val="4"/>
   </w:num>
-  <w:num w:numId="3" w16cid:durableId="352809879">
-    <w:abstractNumId w:val="6"/>
+  <w:num w:numId="15">
+    <w:abstractNumId w:val="8"/>
   </w:num>
-  <w:num w:numId="4" w16cid:durableId="2026327522">
+  <w:num w:numId="16">
+    <w:abstractNumId w:val="3"/>
+  </w:num>
+  <w:num w:numId="17">
     <w:abstractNumId w:val="2"/>
   </w:num>
-  <w:num w:numId="5" w16cid:durableId="2115636740">
-    <w:abstractNumId w:val="7"/>
+  <w:num w:numId="18">
+    <w:abstractNumId w:val="1"/>
   </w:num>
-  <w:num w:numId="6" w16cid:durableId="1597519686">
-    <w:abstractNumId w:val="4"/>
-  </w:num>
-  <w:num w:numId="7" w16cid:durableId="127866441">
-    <w:abstractNumId w:val="3"/>
-  </w:num>
-  <w:num w:numId="8" w16cid:durableId="896553371">
-    <w:abstractNumId w:val="8"/>
-  </w:num>
-  <w:num w:numId="9" w16cid:durableId="1829393843">
-    <w:abstractNumId w:val="1"/>
+  <w:num w:numId="19">
+    <w:abstractNumId w:val="0"/>
   </w:num>
 </w:numbering>
 </file>
 
 <file path=word/styles.xml><?xml version="1.0" encoding="utf-8"?>
-<w:styles xmlns:mc="http://schemas.openxmlformats.org/markup-compatibility/2006" xmlns:r="http://schemas.openxmlformats.org/officeDocument/2006/relationships" xmlns:w="http://schemas.openxmlformats.org/wordprocessingml/2006/main" xmlns:w14="http://schemas.microsoft.com/office/word/2010/wordml" xmlns:w15="http://schemas.microsoft.com/office/word/2012/wordml" xmlns:w16cex="http://schemas.microsoft.com/office/word/2018/wordml/cex" xmlns:w16cid="http://schemas.microsoft.com/office/word/2016/wordml/cid" xmlns:w16="http://schemas.microsoft.com/office/word/2018/wordml" xmlns:w16sdtdh="http://schemas.microsoft.com/office/word/2020/wordml/sdtdatahash" xmlns:w16se="http://schemas.microsoft.com/office/word/2015/wordml/symex" mc:Ignorable="w14 w15 w16se w16cid w16 w16cex w16sdtdh">
+<w:styles xmlns:mc="http://schemas.openxmlformats.org/markup-compatibility/2006" xmlns:r="http://schemas.openxmlformats.org/officeDocument/2006/relationships" xmlns:w="http://schemas.openxmlformats.org/wordprocessingml/2006/main" xmlns:w14="http://schemas.microsoft.com/office/word/2010/wordml" xmlns:w15="http://schemas.microsoft.com/office/word/2012/wordml" mc:Ignorable="w14 w15">
   <w:docDefaults>
     <w:rPrDefault>
       <w:rPr>
@@ -4238,7 +4380,7 @@
       </w:pPr>
     </w:pPrDefault>
   </w:docDefaults>
-  <w:latentStyles w:defLockedState="0" w:defUIPriority="99" w:defSemiHidden="0" w:defUnhideWhenUsed="0" w:defQFormat="0" w:count="376">
+  <w:latentStyles w:defLockedState="0" w:defUIPriority="99" w:defSemiHidden="0" w:defUnhideWhenUsed="0" w:defQFormat="0" w:count="371">
     <w:lsdException w:name="Normal" w:uiPriority="0" w:qFormat="1"/>
     <w:lsdException w:name="heading 1" w:uiPriority="9" w:qFormat="1"/>
     <w:lsdException w:name="heading 2" w:semiHidden="1" w:uiPriority="9" w:unhideWhenUsed="1" w:qFormat="1"/>
@@ -4610,15 +4752,31 @@
     <w:lsdException w:name="List Table 5 Dark Accent 6" w:uiPriority="50"/>
     <w:lsdException w:name="List Table 6 Colorful Accent 6" w:uiPriority="51"/>
     <w:lsdException w:name="List Table 7 Colorful Accent 6" w:uiPriority="52"/>
-    <w:lsdException w:name="Mention" w:semiHidden="1" w:unhideWhenUsed="1"/>
-    <w:lsdException w:name="Smart Hyperlink" w:semiHidden="1" w:unhideWhenUsed="1"/>
-    <w:lsdException w:name="Hashtag" w:semiHidden="1" w:unhideWhenUsed="1"/>
-    <w:lsdException w:name="Unresolved Mention" w:semiHidden="1" w:unhideWhenUsed="1"/>
-    <w:lsdException w:name="Smart Link" w:semiHidden="1" w:unhideWhenUsed="1"/>
   </w:latentStyles>
   <w:style w:type="paragraph" w:default="1" w:styleId="Normal">
     <w:name w:val="Normal"/>
     <w:qFormat/>
+  </w:style>
+  <w:style w:type="paragraph" w:styleId="Heading1">
+    <w:name w:val="heading 1"/>
+    <w:basedOn w:val="Normal"/>
+    <w:next w:val="Normal"/>
+    <w:link w:val="Heading1Char"/>
+    <w:uiPriority w:val="9"/>
+    <w:qFormat/>
+    <w:rsid w:val="00094A47"/>
+    <w:pPr>
+      <w:keepNext/>
+      <w:keepLines/>
+      <w:spacing w:before="240" w:after="0"/>
+      <w:outlineLvl w:val="0"/>
+    </w:pPr>
+    <w:rPr>
+      <w:rFonts w:asciiTheme="majorHAnsi" w:eastAsiaTheme="majorEastAsia" w:hAnsiTheme="majorHAnsi" w:cstheme="majorBidi"/>
+      <w:color w:val="2F5496" w:themeColor="accent1" w:themeShade="BF"/>
+      <w:sz w:val="32"/>
+      <w:szCs w:val="32"/>
+    </w:rPr>
   </w:style>
   <w:style w:type="paragraph" w:styleId="Heading2">
     <w:name w:val="heading 2"/>
@@ -4639,6 +4797,52 @@
       <w:szCs w:val="36"/>
     </w:rPr>
   </w:style>
+  <w:style w:type="paragraph" w:styleId="Heading3">
+    <w:name w:val="heading 3"/>
+    <w:basedOn w:val="Normal"/>
+    <w:next w:val="Normal"/>
+    <w:link w:val="Heading3Char"/>
+    <w:uiPriority w:val="9"/>
+    <w:semiHidden/>
+    <w:unhideWhenUsed/>
+    <w:qFormat/>
+    <w:rsid w:val="00094A47"/>
+    <w:pPr>
+      <w:keepNext/>
+      <w:keepLines/>
+      <w:spacing w:before="40" w:after="0"/>
+      <w:outlineLvl w:val="2"/>
+    </w:pPr>
+    <w:rPr>
+      <w:rFonts w:asciiTheme="majorHAnsi" w:eastAsiaTheme="majorEastAsia" w:hAnsiTheme="majorHAnsi" w:cstheme="majorBidi"/>
+      <w:color w:val="1F3763" w:themeColor="accent1" w:themeShade="7F"/>
+      <w:sz w:val="24"/>
+      <w:szCs w:val="24"/>
+    </w:rPr>
+  </w:style>
+  <w:style w:type="paragraph" w:styleId="Heading4">
+    <w:name w:val="heading 4"/>
+    <w:basedOn w:val="Normal"/>
+    <w:next w:val="Normal"/>
+    <w:link w:val="Heading4Char"/>
+    <w:uiPriority w:val="9"/>
+    <w:semiHidden/>
+    <w:unhideWhenUsed/>
+    <w:qFormat/>
+    <w:rsid w:val="00094A47"/>
+    <w:pPr>
+      <w:keepNext/>
+      <w:keepLines/>
+      <w:spacing w:before="40" w:after="0"/>
+      <w:outlineLvl w:val="3"/>
+    </w:pPr>
+    <w:rPr>
+      <w:rFonts w:asciiTheme="majorHAnsi" w:eastAsiaTheme="majorEastAsia" w:hAnsiTheme="majorHAnsi" w:cstheme="majorBidi"/>
+      <w:i/>
+      <w:iCs/>
+      <w:color w:val="2F5496" w:themeColor="accent1" w:themeShade="BF"/>
+    </w:rPr>
+  </w:style>
   <w:style w:type="paragraph" w:styleId="Heading5">
     <w:name w:val="heading 5"/>
     <w:basedOn w:val="Normal"/>
@@ -4656,6 +4860,98 @@
       <w:bCs/>
       <w:sz w:val="20"/>
       <w:szCs w:val="20"/>
+    </w:rPr>
+  </w:style>
+  <w:style w:type="paragraph" w:styleId="Heading6">
+    <w:name w:val="heading 6"/>
+    <w:basedOn w:val="Normal"/>
+    <w:next w:val="Normal"/>
+    <w:link w:val="Heading6Char"/>
+    <w:uiPriority w:val="9"/>
+    <w:semiHidden/>
+    <w:unhideWhenUsed/>
+    <w:qFormat/>
+    <w:rsid w:val="00094A47"/>
+    <w:pPr>
+      <w:keepNext/>
+      <w:keepLines/>
+      <w:spacing w:before="40" w:after="0"/>
+      <w:outlineLvl w:val="5"/>
+    </w:pPr>
+    <w:rPr>
+      <w:rFonts w:asciiTheme="majorHAnsi" w:eastAsiaTheme="majorEastAsia" w:hAnsiTheme="majorHAnsi" w:cstheme="majorBidi"/>
+      <w:color w:val="1F3763" w:themeColor="accent1" w:themeShade="7F"/>
+    </w:rPr>
+  </w:style>
+  <w:style w:type="paragraph" w:styleId="Heading7">
+    <w:name w:val="heading 7"/>
+    <w:basedOn w:val="Normal"/>
+    <w:next w:val="Normal"/>
+    <w:link w:val="Heading7Char"/>
+    <w:uiPriority w:val="9"/>
+    <w:semiHidden/>
+    <w:unhideWhenUsed/>
+    <w:qFormat/>
+    <w:rsid w:val="00094A47"/>
+    <w:pPr>
+      <w:keepNext/>
+      <w:keepLines/>
+      <w:spacing w:before="40" w:after="0"/>
+      <w:outlineLvl w:val="6"/>
+    </w:pPr>
+    <w:rPr>
+      <w:rFonts w:asciiTheme="majorHAnsi" w:eastAsiaTheme="majorEastAsia" w:hAnsiTheme="majorHAnsi" w:cstheme="majorBidi"/>
+      <w:i/>
+      <w:iCs/>
+      <w:color w:val="1F3763" w:themeColor="accent1" w:themeShade="7F"/>
+    </w:rPr>
+  </w:style>
+  <w:style w:type="paragraph" w:styleId="Heading8">
+    <w:name w:val="heading 8"/>
+    <w:basedOn w:val="Normal"/>
+    <w:next w:val="Normal"/>
+    <w:link w:val="Heading8Char"/>
+    <w:uiPriority w:val="9"/>
+    <w:semiHidden/>
+    <w:unhideWhenUsed/>
+    <w:qFormat/>
+    <w:rsid w:val="00094A47"/>
+    <w:pPr>
+      <w:keepNext/>
+      <w:keepLines/>
+      <w:spacing w:before="40" w:after="0"/>
+      <w:outlineLvl w:val="7"/>
+    </w:pPr>
+    <w:rPr>
+      <w:rFonts w:asciiTheme="majorHAnsi" w:eastAsiaTheme="majorEastAsia" w:hAnsiTheme="majorHAnsi" w:cstheme="majorBidi"/>
+      <w:color w:val="272727" w:themeColor="text1" w:themeTint="D8"/>
+      <w:sz w:val="21"/>
+      <w:szCs w:val="21"/>
+    </w:rPr>
+  </w:style>
+  <w:style w:type="paragraph" w:styleId="Heading9">
+    <w:name w:val="heading 9"/>
+    <w:basedOn w:val="Normal"/>
+    <w:next w:val="Normal"/>
+    <w:link w:val="Heading9Char"/>
+    <w:uiPriority w:val="9"/>
+    <w:semiHidden/>
+    <w:unhideWhenUsed/>
+    <w:qFormat/>
+    <w:rsid w:val="00094A47"/>
+    <w:pPr>
+      <w:keepNext/>
+      <w:keepLines/>
+      <w:spacing w:before="40" w:after="0"/>
+      <w:outlineLvl w:val="8"/>
+    </w:pPr>
+    <w:rPr>
+      <w:rFonts w:asciiTheme="majorHAnsi" w:eastAsiaTheme="majorEastAsia" w:hAnsiTheme="majorHAnsi" w:cstheme="majorBidi"/>
+      <w:i/>
+      <w:iCs/>
+      <w:color w:val="272727" w:themeColor="text1" w:themeTint="D8"/>
+      <w:sz w:val="21"/>
+      <w:szCs w:val="21"/>
     </w:rPr>
   </w:style>
   <w:style w:type="character" w:default="1" w:styleId="DefaultParagraphFont">
@@ -4735,7 +5031,7 @@
       <w:u w:val="single"/>
     </w:rPr>
   </w:style>
-  <w:style w:type="character" w:styleId="UnresolvedMention">
+  <w:style w:type="character" w:customStyle="1" w:styleId="UnresolvedMention">
     <w:name w:val="Unresolved Mention"/>
     <w:basedOn w:val="DefaultParagraphFont"/>
     <w:uiPriority w:val="99"/>
@@ -4779,6 +5075,1445 @@
     <w:name w:val="schedule-start"/>
     <w:basedOn w:val="DefaultParagraphFont"/>
     <w:rsid w:val="00E4593F"/>
+  </w:style>
+  <w:style w:type="paragraph" w:styleId="BalloonText">
+    <w:name w:val="Balloon Text"/>
+    <w:basedOn w:val="Normal"/>
+    <w:link w:val="BalloonTextChar"/>
+    <w:uiPriority w:val="99"/>
+    <w:semiHidden/>
+    <w:unhideWhenUsed/>
+    <w:rsid w:val="00094A47"/>
+    <w:pPr>
+      <w:spacing w:after="0" w:line="240" w:lineRule="auto"/>
+    </w:pPr>
+    <w:rPr>
+      <w:rFonts w:ascii="Segoe UI" w:hAnsi="Segoe UI" w:cs="Segoe UI"/>
+      <w:sz w:val="18"/>
+      <w:szCs w:val="18"/>
+    </w:rPr>
+  </w:style>
+  <w:style w:type="character" w:customStyle="1" w:styleId="BalloonTextChar">
+    <w:name w:val="Balloon Text Char"/>
+    <w:basedOn w:val="DefaultParagraphFont"/>
+    <w:link w:val="BalloonText"/>
+    <w:uiPriority w:val="99"/>
+    <w:semiHidden/>
+    <w:rsid w:val="00094A47"/>
+    <w:rPr>
+      <w:rFonts w:ascii="Segoe UI" w:hAnsi="Segoe UI" w:cs="Segoe UI"/>
+      <w:sz w:val="18"/>
+      <w:szCs w:val="18"/>
+    </w:rPr>
+  </w:style>
+  <w:style w:type="paragraph" w:styleId="Bibliography">
+    <w:name w:val="Bibliography"/>
+    <w:basedOn w:val="Normal"/>
+    <w:next w:val="Normal"/>
+    <w:uiPriority w:val="37"/>
+    <w:semiHidden/>
+    <w:unhideWhenUsed/>
+    <w:rsid w:val="00094A47"/>
+  </w:style>
+  <w:style w:type="paragraph" w:styleId="BlockText">
+    <w:name w:val="Block Text"/>
+    <w:basedOn w:val="Normal"/>
+    <w:uiPriority w:val="99"/>
+    <w:semiHidden/>
+    <w:unhideWhenUsed/>
+    <w:rsid w:val="00094A47"/>
+    <w:pPr>
+      <w:pBdr>
+        <w:top w:val="single" w:sz="2" w:space="10" w:color="4472C4" w:themeColor="accent1"/>
+        <w:left w:val="single" w:sz="2" w:space="10" w:color="4472C4" w:themeColor="accent1"/>
+        <w:bottom w:val="single" w:sz="2" w:space="10" w:color="4472C4" w:themeColor="accent1"/>
+        <w:right w:val="single" w:sz="2" w:space="10" w:color="4472C4" w:themeColor="accent1"/>
+      </w:pBdr>
+      <w:ind w:left="1152" w:right="1152"/>
+    </w:pPr>
+    <w:rPr>
+      <w:rFonts w:eastAsiaTheme="minorEastAsia"/>
+      <w:i/>
+      <w:iCs/>
+      <w:color w:val="4472C4" w:themeColor="accent1"/>
+    </w:rPr>
+  </w:style>
+  <w:style w:type="paragraph" w:styleId="BodyText">
+    <w:name w:val="Body Text"/>
+    <w:basedOn w:val="Normal"/>
+    <w:link w:val="BodyTextChar"/>
+    <w:uiPriority w:val="99"/>
+    <w:semiHidden/>
+    <w:unhideWhenUsed/>
+    <w:rsid w:val="00094A47"/>
+    <w:pPr>
+      <w:spacing w:after="120"/>
+    </w:pPr>
+  </w:style>
+  <w:style w:type="character" w:customStyle="1" w:styleId="BodyTextChar">
+    <w:name w:val="Body Text Char"/>
+    <w:basedOn w:val="DefaultParagraphFont"/>
+    <w:link w:val="BodyText"/>
+    <w:uiPriority w:val="99"/>
+    <w:semiHidden/>
+    <w:rsid w:val="00094A47"/>
+  </w:style>
+  <w:style w:type="paragraph" w:styleId="BodyText2">
+    <w:name w:val="Body Text 2"/>
+    <w:basedOn w:val="Normal"/>
+    <w:link w:val="BodyText2Char"/>
+    <w:uiPriority w:val="99"/>
+    <w:semiHidden/>
+    <w:unhideWhenUsed/>
+    <w:rsid w:val="00094A47"/>
+    <w:pPr>
+      <w:spacing w:after="120" w:line="480" w:lineRule="auto"/>
+    </w:pPr>
+  </w:style>
+  <w:style w:type="character" w:customStyle="1" w:styleId="BodyText2Char">
+    <w:name w:val="Body Text 2 Char"/>
+    <w:basedOn w:val="DefaultParagraphFont"/>
+    <w:link w:val="BodyText2"/>
+    <w:uiPriority w:val="99"/>
+    <w:semiHidden/>
+    <w:rsid w:val="00094A47"/>
+  </w:style>
+  <w:style w:type="paragraph" w:styleId="BodyText3">
+    <w:name w:val="Body Text 3"/>
+    <w:basedOn w:val="Normal"/>
+    <w:link w:val="BodyText3Char"/>
+    <w:uiPriority w:val="99"/>
+    <w:semiHidden/>
+    <w:unhideWhenUsed/>
+    <w:rsid w:val="00094A47"/>
+    <w:pPr>
+      <w:spacing w:after="120"/>
+    </w:pPr>
+    <w:rPr>
+      <w:sz w:val="16"/>
+      <w:szCs w:val="16"/>
+    </w:rPr>
+  </w:style>
+  <w:style w:type="character" w:customStyle="1" w:styleId="BodyText3Char">
+    <w:name w:val="Body Text 3 Char"/>
+    <w:basedOn w:val="DefaultParagraphFont"/>
+    <w:link w:val="BodyText3"/>
+    <w:uiPriority w:val="99"/>
+    <w:semiHidden/>
+    <w:rsid w:val="00094A47"/>
+    <w:rPr>
+      <w:sz w:val="16"/>
+      <w:szCs w:val="16"/>
+    </w:rPr>
+  </w:style>
+  <w:style w:type="paragraph" w:styleId="BodyTextFirstIndent">
+    <w:name w:val="Body Text First Indent"/>
+    <w:basedOn w:val="BodyText"/>
+    <w:link w:val="BodyTextFirstIndentChar"/>
+    <w:uiPriority w:val="99"/>
+    <w:semiHidden/>
+    <w:unhideWhenUsed/>
+    <w:rsid w:val="00094A47"/>
+    <w:pPr>
+      <w:spacing w:after="160"/>
+      <w:ind w:firstLine="360"/>
+    </w:pPr>
+  </w:style>
+  <w:style w:type="character" w:customStyle="1" w:styleId="BodyTextFirstIndentChar">
+    <w:name w:val="Body Text First Indent Char"/>
+    <w:basedOn w:val="BodyTextChar"/>
+    <w:link w:val="BodyTextFirstIndent"/>
+    <w:uiPriority w:val="99"/>
+    <w:semiHidden/>
+    <w:rsid w:val="00094A47"/>
+  </w:style>
+  <w:style w:type="paragraph" w:styleId="BodyTextIndent">
+    <w:name w:val="Body Text Indent"/>
+    <w:basedOn w:val="Normal"/>
+    <w:link w:val="BodyTextIndentChar"/>
+    <w:uiPriority w:val="99"/>
+    <w:semiHidden/>
+    <w:unhideWhenUsed/>
+    <w:rsid w:val="00094A47"/>
+    <w:pPr>
+      <w:spacing w:after="120"/>
+      <w:ind w:left="283"/>
+    </w:pPr>
+  </w:style>
+  <w:style w:type="character" w:customStyle="1" w:styleId="BodyTextIndentChar">
+    <w:name w:val="Body Text Indent Char"/>
+    <w:basedOn w:val="DefaultParagraphFont"/>
+    <w:link w:val="BodyTextIndent"/>
+    <w:uiPriority w:val="99"/>
+    <w:semiHidden/>
+    <w:rsid w:val="00094A47"/>
+  </w:style>
+  <w:style w:type="paragraph" w:styleId="BodyTextFirstIndent2">
+    <w:name w:val="Body Text First Indent 2"/>
+    <w:basedOn w:val="BodyTextIndent"/>
+    <w:link w:val="BodyTextFirstIndent2Char"/>
+    <w:uiPriority w:val="99"/>
+    <w:semiHidden/>
+    <w:unhideWhenUsed/>
+    <w:rsid w:val="00094A47"/>
+    <w:pPr>
+      <w:spacing w:after="160"/>
+      <w:ind w:left="360" w:firstLine="360"/>
+    </w:pPr>
+  </w:style>
+  <w:style w:type="character" w:customStyle="1" w:styleId="BodyTextFirstIndent2Char">
+    <w:name w:val="Body Text First Indent 2 Char"/>
+    <w:basedOn w:val="BodyTextIndentChar"/>
+    <w:link w:val="BodyTextFirstIndent2"/>
+    <w:uiPriority w:val="99"/>
+    <w:semiHidden/>
+    <w:rsid w:val="00094A47"/>
+  </w:style>
+  <w:style w:type="paragraph" w:styleId="BodyTextIndent2">
+    <w:name w:val="Body Text Indent 2"/>
+    <w:basedOn w:val="Normal"/>
+    <w:link w:val="BodyTextIndent2Char"/>
+    <w:uiPriority w:val="99"/>
+    <w:semiHidden/>
+    <w:unhideWhenUsed/>
+    <w:rsid w:val="00094A47"/>
+    <w:pPr>
+      <w:spacing w:after="120" w:line="480" w:lineRule="auto"/>
+      <w:ind w:left="283"/>
+    </w:pPr>
+  </w:style>
+  <w:style w:type="character" w:customStyle="1" w:styleId="BodyTextIndent2Char">
+    <w:name w:val="Body Text Indent 2 Char"/>
+    <w:basedOn w:val="DefaultParagraphFont"/>
+    <w:link w:val="BodyTextIndent2"/>
+    <w:uiPriority w:val="99"/>
+    <w:semiHidden/>
+    <w:rsid w:val="00094A47"/>
+  </w:style>
+  <w:style w:type="paragraph" w:styleId="BodyTextIndent3">
+    <w:name w:val="Body Text Indent 3"/>
+    <w:basedOn w:val="Normal"/>
+    <w:link w:val="BodyTextIndent3Char"/>
+    <w:uiPriority w:val="99"/>
+    <w:semiHidden/>
+    <w:unhideWhenUsed/>
+    <w:rsid w:val="00094A47"/>
+    <w:pPr>
+      <w:spacing w:after="120"/>
+      <w:ind w:left="283"/>
+    </w:pPr>
+    <w:rPr>
+      <w:sz w:val="16"/>
+      <w:szCs w:val="16"/>
+    </w:rPr>
+  </w:style>
+  <w:style w:type="character" w:customStyle="1" w:styleId="BodyTextIndent3Char">
+    <w:name w:val="Body Text Indent 3 Char"/>
+    <w:basedOn w:val="DefaultParagraphFont"/>
+    <w:link w:val="BodyTextIndent3"/>
+    <w:uiPriority w:val="99"/>
+    <w:semiHidden/>
+    <w:rsid w:val="00094A47"/>
+    <w:rPr>
+      <w:sz w:val="16"/>
+      <w:szCs w:val="16"/>
+    </w:rPr>
+  </w:style>
+  <w:style w:type="paragraph" w:styleId="Caption">
+    <w:name w:val="caption"/>
+    <w:basedOn w:val="Normal"/>
+    <w:next w:val="Normal"/>
+    <w:uiPriority w:val="35"/>
+    <w:semiHidden/>
+    <w:unhideWhenUsed/>
+    <w:qFormat/>
+    <w:rsid w:val="00094A47"/>
+    <w:pPr>
+      <w:spacing w:after="200" w:line="240" w:lineRule="auto"/>
+    </w:pPr>
+    <w:rPr>
+      <w:i/>
+      <w:iCs/>
+      <w:color w:val="44546A" w:themeColor="text2"/>
+      <w:sz w:val="18"/>
+      <w:szCs w:val="18"/>
+    </w:rPr>
+  </w:style>
+  <w:style w:type="paragraph" w:styleId="Closing">
+    <w:name w:val="Closing"/>
+    <w:basedOn w:val="Normal"/>
+    <w:link w:val="ClosingChar"/>
+    <w:uiPriority w:val="99"/>
+    <w:semiHidden/>
+    <w:unhideWhenUsed/>
+    <w:rsid w:val="00094A47"/>
+    <w:pPr>
+      <w:spacing w:after="0" w:line="240" w:lineRule="auto"/>
+      <w:ind w:left="4252"/>
+    </w:pPr>
+  </w:style>
+  <w:style w:type="character" w:customStyle="1" w:styleId="ClosingChar">
+    <w:name w:val="Closing Char"/>
+    <w:basedOn w:val="DefaultParagraphFont"/>
+    <w:link w:val="Closing"/>
+    <w:uiPriority w:val="99"/>
+    <w:semiHidden/>
+    <w:rsid w:val="00094A47"/>
+  </w:style>
+  <w:style w:type="paragraph" w:styleId="CommentText">
+    <w:name w:val="annotation text"/>
+    <w:basedOn w:val="Normal"/>
+    <w:link w:val="CommentTextChar"/>
+    <w:uiPriority w:val="99"/>
+    <w:semiHidden/>
+    <w:unhideWhenUsed/>
+    <w:rsid w:val="00094A47"/>
+    <w:pPr>
+      <w:spacing w:line="240" w:lineRule="auto"/>
+    </w:pPr>
+    <w:rPr>
+      <w:sz w:val="20"/>
+      <w:szCs w:val="20"/>
+    </w:rPr>
+  </w:style>
+  <w:style w:type="character" w:customStyle="1" w:styleId="CommentTextChar">
+    <w:name w:val="Comment Text Char"/>
+    <w:basedOn w:val="DefaultParagraphFont"/>
+    <w:link w:val="CommentText"/>
+    <w:uiPriority w:val="99"/>
+    <w:semiHidden/>
+    <w:rsid w:val="00094A47"/>
+    <w:rPr>
+      <w:sz w:val="20"/>
+      <w:szCs w:val="20"/>
+    </w:rPr>
+  </w:style>
+  <w:style w:type="paragraph" w:styleId="CommentSubject">
+    <w:name w:val="annotation subject"/>
+    <w:basedOn w:val="CommentText"/>
+    <w:next w:val="CommentText"/>
+    <w:link w:val="CommentSubjectChar"/>
+    <w:uiPriority w:val="99"/>
+    <w:semiHidden/>
+    <w:unhideWhenUsed/>
+    <w:rsid w:val="00094A47"/>
+    <w:rPr>
+      <w:b/>
+      <w:bCs/>
+    </w:rPr>
+  </w:style>
+  <w:style w:type="character" w:customStyle="1" w:styleId="CommentSubjectChar">
+    <w:name w:val="Comment Subject Char"/>
+    <w:basedOn w:val="CommentTextChar"/>
+    <w:link w:val="CommentSubject"/>
+    <w:uiPriority w:val="99"/>
+    <w:semiHidden/>
+    <w:rsid w:val="00094A47"/>
+    <w:rPr>
+      <w:b/>
+      <w:bCs/>
+      <w:sz w:val="20"/>
+      <w:szCs w:val="20"/>
+    </w:rPr>
+  </w:style>
+  <w:style w:type="paragraph" w:styleId="Date">
+    <w:name w:val="Date"/>
+    <w:basedOn w:val="Normal"/>
+    <w:next w:val="Normal"/>
+    <w:link w:val="DateChar"/>
+    <w:uiPriority w:val="99"/>
+    <w:semiHidden/>
+    <w:unhideWhenUsed/>
+    <w:rsid w:val="00094A47"/>
+  </w:style>
+  <w:style w:type="character" w:customStyle="1" w:styleId="DateChar">
+    <w:name w:val="Date Char"/>
+    <w:basedOn w:val="DefaultParagraphFont"/>
+    <w:link w:val="Date"/>
+    <w:uiPriority w:val="99"/>
+    <w:semiHidden/>
+    <w:rsid w:val="00094A47"/>
+  </w:style>
+  <w:style w:type="paragraph" w:styleId="DocumentMap">
+    <w:name w:val="Document Map"/>
+    <w:basedOn w:val="Normal"/>
+    <w:link w:val="DocumentMapChar"/>
+    <w:uiPriority w:val="99"/>
+    <w:semiHidden/>
+    <w:unhideWhenUsed/>
+    <w:rsid w:val="00094A47"/>
+    <w:pPr>
+      <w:spacing w:after="0" w:line="240" w:lineRule="auto"/>
+    </w:pPr>
+    <w:rPr>
+      <w:rFonts w:ascii="Segoe UI" w:hAnsi="Segoe UI" w:cs="Segoe UI"/>
+      <w:sz w:val="16"/>
+      <w:szCs w:val="16"/>
+    </w:rPr>
+  </w:style>
+  <w:style w:type="character" w:customStyle="1" w:styleId="DocumentMapChar">
+    <w:name w:val="Document Map Char"/>
+    <w:basedOn w:val="DefaultParagraphFont"/>
+    <w:link w:val="DocumentMap"/>
+    <w:uiPriority w:val="99"/>
+    <w:semiHidden/>
+    <w:rsid w:val="00094A47"/>
+    <w:rPr>
+      <w:rFonts w:ascii="Segoe UI" w:hAnsi="Segoe UI" w:cs="Segoe UI"/>
+      <w:sz w:val="16"/>
+      <w:szCs w:val="16"/>
+    </w:rPr>
+  </w:style>
+  <w:style w:type="paragraph" w:styleId="E-mailSignature">
+    <w:name w:val="E-mail Signature"/>
+    <w:basedOn w:val="Normal"/>
+    <w:link w:val="E-mailSignatureChar"/>
+    <w:uiPriority w:val="99"/>
+    <w:semiHidden/>
+    <w:unhideWhenUsed/>
+    <w:rsid w:val="00094A47"/>
+    <w:pPr>
+      <w:spacing w:after="0" w:line="240" w:lineRule="auto"/>
+    </w:pPr>
+  </w:style>
+  <w:style w:type="character" w:customStyle="1" w:styleId="E-mailSignatureChar">
+    <w:name w:val="E-mail Signature Char"/>
+    <w:basedOn w:val="DefaultParagraphFont"/>
+    <w:link w:val="E-mailSignature"/>
+    <w:uiPriority w:val="99"/>
+    <w:semiHidden/>
+    <w:rsid w:val="00094A47"/>
+  </w:style>
+  <w:style w:type="paragraph" w:styleId="EndnoteText">
+    <w:name w:val="endnote text"/>
+    <w:basedOn w:val="Normal"/>
+    <w:link w:val="EndnoteTextChar"/>
+    <w:uiPriority w:val="99"/>
+    <w:semiHidden/>
+    <w:unhideWhenUsed/>
+    <w:rsid w:val="00094A47"/>
+    <w:pPr>
+      <w:spacing w:after="0" w:line="240" w:lineRule="auto"/>
+    </w:pPr>
+    <w:rPr>
+      <w:sz w:val="20"/>
+      <w:szCs w:val="20"/>
+    </w:rPr>
+  </w:style>
+  <w:style w:type="character" w:customStyle="1" w:styleId="EndnoteTextChar">
+    <w:name w:val="Endnote Text Char"/>
+    <w:basedOn w:val="DefaultParagraphFont"/>
+    <w:link w:val="EndnoteText"/>
+    <w:uiPriority w:val="99"/>
+    <w:semiHidden/>
+    <w:rsid w:val="00094A47"/>
+    <w:rPr>
+      <w:sz w:val="20"/>
+      <w:szCs w:val="20"/>
+    </w:rPr>
+  </w:style>
+  <w:style w:type="paragraph" w:styleId="EnvelopeAddress">
+    <w:name w:val="envelope address"/>
+    <w:basedOn w:val="Normal"/>
+    <w:uiPriority w:val="99"/>
+    <w:semiHidden/>
+    <w:unhideWhenUsed/>
+    <w:rsid w:val="00094A47"/>
+    <w:pPr>
+      <w:framePr w:w="7920" w:h="1980" w:hRule="exact" w:hSpace="180" w:wrap="auto" w:hAnchor="page" w:xAlign="center" w:yAlign="bottom"/>
+      <w:spacing w:after="0" w:line="240" w:lineRule="auto"/>
+      <w:ind w:left="2880"/>
+    </w:pPr>
+    <w:rPr>
+      <w:rFonts w:asciiTheme="majorHAnsi" w:eastAsiaTheme="majorEastAsia" w:hAnsiTheme="majorHAnsi" w:cstheme="majorBidi"/>
+      <w:sz w:val="24"/>
+      <w:szCs w:val="24"/>
+    </w:rPr>
+  </w:style>
+  <w:style w:type="paragraph" w:styleId="EnvelopeReturn">
+    <w:name w:val="envelope return"/>
+    <w:basedOn w:val="Normal"/>
+    <w:uiPriority w:val="99"/>
+    <w:semiHidden/>
+    <w:unhideWhenUsed/>
+    <w:rsid w:val="00094A47"/>
+    <w:pPr>
+      <w:spacing w:after="0" w:line="240" w:lineRule="auto"/>
+    </w:pPr>
+    <w:rPr>
+      <w:rFonts w:asciiTheme="majorHAnsi" w:eastAsiaTheme="majorEastAsia" w:hAnsiTheme="majorHAnsi" w:cstheme="majorBidi"/>
+      <w:sz w:val="20"/>
+      <w:szCs w:val="20"/>
+    </w:rPr>
+  </w:style>
+  <w:style w:type="paragraph" w:styleId="Footer">
+    <w:name w:val="footer"/>
+    <w:basedOn w:val="Normal"/>
+    <w:link w:val="FooterChar"/>
+    <w:uiPriority w:val="99"/>
+    <w:semiHidden/>
+    <w:unhideWhenUsed/>
+    <w:rsid w:val="00094A47"/>
+    <w:pPr>
+      <w:tabs>
+        <w:tab w:val="center" w:pos="4513"/>
+        <w:tab w:val="right" w:pos="9026"/>
+      </w:tabs>
+      <w:spacing w:after="0" w:line="240" w:lineRule="auto"/>
+    </w:pPr>
+  </w:style>
+  <w:style w:type="character" w:customStyle="1" w:styleId="FooterChar">
+    <w:name w:val="Footer Char"/>
+    <w:basedOn w:val="DefaultParagraphFont"/>
+    <w:link w:val="Footer"/>
+    <w:uiPriority w:val="99"/>
+    <w:semiHidden/>
+    <w:rsid w:val="00094A47"/>
+  </w:style>
+  <w:style w:type="paragraph" w:styleId="FootnoteText">
+    <w:name w:val="footnote text"/>
+    <w:basedOn w:val="Normal"/>
+    <w:link w:val="FootnoteTextChar"/>
+    <w:uiPriority w:val="99"/>
+    <w:semiHidden/>
+    <w:unhideWhenUsed/>
+    <w:rsid w:val="00094A47"/>
+    <w:pPr>
+      <w:spacing w:after="0" w:line="240" w:lineRule="auto"/>
+    </w:pPr>
+    <w:rPr>
+      <w:sz w:val="20"/>
+      <w:szCs w:val="20"/>
+    </w:rPr>
+  </w:style>
+  <w:style w:type="character" w:customStyle="1" w:styleId="FootnoteTextChar">
+    <w:name w:val="Footnote Text Char"/>
+    <w:basedOn w:val="DefaultParagraphFont"/>
+    <w:link w:val="FootnoteText"/>
+    <w:uiPriority w:val="99"/>
+    <w:semiHidden/>
+    <w:rsid w:val="00094A47"/>
+    <w:rPr>
+      <w:sz w:val="20"/>
+      <w:szCs w:val="20"/>
+    </w:rPr>
+  </w:style>
+  <w:style w:type="paragraph" w:styleId="Header">
+    <w:name w:val="header"/>
+    <w:basedOn w:val="Normal"/>
+    <w:link w:val="HeaderChar"/>
+    <w:uiPriority w:val="99"/>
+    <w:semiHidden/>
+    <w:unhideWhenUsed/>
+    <w:rsid w:val="00094A47"/>
+    <w:pPr>
+      <w:tabs>
+        <w:tab w:val="center" w:pos="4513"/>
+        <w:tab w:val="right" w:pos="9026"/>
+      </w:tabs>
+      <w:spacing w:after="0" w:line="240" w:lineRule="auto"/>
+    </w:pPr>
+  </w:style>
+  <w:style w:type="character" w:customStyle="1" w:styleId="HeaderChar">
+    <w:name w:val="Header Char"/>
+    <w:basedOn w:val="DefaultParagraphFont"/>
+    <w:link w:val="Header"/>
+    <w:uiPriority w:val="99"/>
+    <w:semiHidden/>
+    <w:rsid w:val="00094A47"/>
+  </w:style>
+  <w:style w:type="character" w:customStyle="1" w:styleId="Heading1Char">
+    <w:name w:val="Heading 1 Char"/>
+    <w:basedOn w:val="DefaultParagraphFont"/>
+    <w:link w:val="Heading1"/>
+    <w:uiPriority w:val="9"/>
+    <w:rsid w:val="00094A47"/>
+    <w:rPr>
+      <w:rFonts w:asciiTheme="majorHAnsi" w:eastAsiaTheme="majorEastAsia" w:hAnsiTheme="majorHAnsi" w:cstheme="majorBidi"/>
+      <w:color w:val="2F5496" w:themeColor="accent1" w:themeShade="BF"/>
+      <w:sz w:val="32"/>
+      <w:szCs w:val="32"/>
+    </w:rPr>
+  </w:style>
+  <w:style w:type="character" w:customStyle="1" w:styleId="Heading3Char">
+    <w:name w:val="Heading 3 Char"/>
+    <w:basedOn w:val="DefaultParagraphFont"/>
+    <w:link w:val="Heading3"/>
+    <w:uiPriority w:val="9"/>
+    <w:semiHidden/>
+    <w:rsid w:val="00094A47"/>
+    <w:rPr>
+      <w:rFonts w:asciiTheme="majorHAnsi" w:eastAsiaTheme="majorEastAsia" w:hAnsiTheme="majorHAnsi" w:cstheme="majorBidi"/>
+      <w:color w:val="1F3763" w:themeColor="accent1" w:themeShade="7F"/>
+      <w:sz w:val="24"/>
+      <w:szCs w:val="24"/>
+    </w:rPr>
+  </w:style>
+  <w:style w:type="character" w:customStyle="1" w:styleId="Heading4Char">
+    <w:name w:val="Heading 4 Char"/>
+    <w:basedOn w:val="DefaultParagraphFont"/>
+    <w:link w:val="Heading4"/>
+    <w:uiPriority w:val="9"/>
+    <w:semiHidden/>
+    <w:rsid w:val="00094A47"/>
+    <w:rPr>
+      <w:rFonts w:asciiTheme="majorHAnsi" w:eastAsiaTheme="majorEastAsia" w:hAnsiTheme="majorHAnsi" w:cstheme="majorBidi"/>
+      <w:i/>
+      <w:iCs/>
+      <w:color w:val="2F5496" w:themeColor="accent1" w:themeShade="BF"/>
+    </w:rPr>
+  </w:style>
+  <w:style w:type="character" w:customStyle="1" w:styleId="Heading6Char">
+    <w:name w:val="Heading 6 Char"/>
+    <w:basedOn w:val="DefaultParagraphFont"/>
+    <w:link w:val="Heading6"/>
+    <w:uiPriority w:val="9"/>
+    <w:semiHidden/>
+    <w:rsid w:val="00094A47"/>
+    <w:rPr>
+      <w:rFonts w:asciiTheme="majorHAnsi" w:eastAsiaTheme="majorEastAsia" w:hAnsiTheme="majorHAnsi" w:cstheme="majorBidi"/>
+      <w:color w:val="1F3763" w:themeColor="accent1" w:themeShade="7F"/>
+    </w:rPr>
+  </w:style>
+  <w:style w:type="character" w:customStyle="1" w:styleId="Heading7Char">
+    <w:name w:val="Heading 7 Char"/>
+    <w:basedOn w:val="DefaultParagraphFont"/>
+    <w:link w:val="Heading7"/>
+    <w:uiPriority w:val="9"/>
+    <w:semiHidden/>
+    <w:rsid w:val="00094A47"/>
+    <w:rPr>
+      <w:rFonts w:asciiTheme="majorHAnsi" w:eastAsiaTheme="majorEastAsia" w:hAnsiTheme="majorHAnsi" w:cstheme="majorBidi"/>
+      <w:i/>
+      <w:iCs/>
+      <w:color w:val="1F3763" w:themeColor="accent1" w:themeShade="7F"/>
+    </w:rPr>
+  </w:style>
+  <w:style w:type="character" w:customStyle="1" w:styleId="Heading8Char">
+    <w:name w:val="Heading 8 Char"/>
+    <w:basedOn w:val="DefaultParagraphFont"/>
+    <w:link w:val="Heading8"/>
+    <w:uiPriority w:val="9"/>
+    <w:semiHidden/>
+    <w:rsid w:val="00094A47"/>
+    <w:rPr>
+      <w:rFonts w:asciiTheme="majorHAnsi" w:eastAsiaTheme="majorEastAsia" w:hAnsiTheme="majorHAnsi" w:cstheme="majorBidi"/>
+      <w:color w:val="272727" w:themeColor="text1" w:themeTint="D8"/>
+      <w:sz w:val="21"/>
+      <w:szCs w:val="21"/>
+    </w:rPr>
+  </w:style>
+  <w:style w:type="character" w:customStyle="1" w:styleId="Heading9Char">
+    <w:name w:val="Heading 9 Char"/>
+    <w:basedOn w:val="DefaultParagraphFont"/>
+    <w:link w:val="Heading9"/>
+    <w:uiPriority w:val="9"/>
+    <w:semiHidden/>
+    <w:rsid w:val="00094A47"/>
+    <w:rPr>
+      <w:rFonts w:asciiTheme="majorHAnsi" w:eastAsiaTheme="majorEastAsia" w:hAnsiTheme="majorHAnsi" w:cstheme="majorBidi"/>
+      <w:i/>
+      <w:iCs/>
+      <w:color w:val="272727" w:themeColor="text1" w:themeTint="D8"/>
+      <w:sz w:val="21"/>
+      <w:szCs w:val="21"/>
+    </w:rPr>
+  </w:style>
+  <w:style w:type="paragraph" w:styleId="HTMLAddress">
+    <w:name w:val="HTML Address"/>
+    <w:basedOn w:val="Normal"/>
+    <w:link w:val="HTMLAddressChar"/>
+    <w:uiPriority w:val="99"/>
+    <w:semiHidden/>
+    <w:unhideWhenUsed/>
+    <w:rsid w:val="00094A47"/>
+    <w:pPr>
+      <w:spacing w:after="0" w:line="240" w:lineRule="auto"/>
+    </w:pPr>
+    <w:rPr>
+      <w:i/>
+      <w:iCs/>
+    </w:rPr>
+  </w:style>
+  <w:style w:type="character" w:customStyle="1" w:styleId="HTMLAddressChar">
+    <w:name w:val="HTML Address Char"/>
+    <w:basedOn w:val="DefaultParagraphFont"/>
+    <w:link w:val="HTMLAddress"/>
+    <w:uiPriority w:val="99"/>
+    <w:semiHidden/>
+    <w:rsid w:val="00094A47"/>
+    <w:rPr>
+      <w:i/>
+      <w:iCs/>
+    </w:rPr>
+  </w:style>
+  <w:style w:type="paragraph" w:styleId="HTMLPreformatted">
+    <w:name w:val="HTML Preformatted"/>
+    <w:basedOn w:val="Normal"/>
+    <w:link w:val="HTMLPreformattedChar"/>
+    <w:uiPriority w:val="99"/>
+    <w:semiHidden/>
+    <w:unhideWhenUsed/>
+    <w:rsid w:val="00094A47"/>
+    <w:pPr>
+      <w:spacing w:after="0" w:line="240" w:lineRule="auto"/>
+    </w:pPr>
+    <w:rPr>
+      <w:rFonts w:ascii="Consolas" w:hAnsi="Consolas" w:cs="Consolas"/>
+      <w:sz w:val="20"/>
+      <w:szCs w:val="20"/>
+    </w:rPr>
+  </w:style>
+  <w:style w:type="character" w:customStyle="1" w:styleId="HTMLPreformattedChar">
+    <w:name w:val="HTML Preformatted Char"/>
+    <w:basedOn w:val="DefaultParagraphFont"/>
+    <w:link w:val="HTMLPreformatted"/>
+    <w:uiPriority w:val="99"/>
+    <w:semiHidden/>
+    <w:rsid w:val="00094A47"/>
+    <w:rPr>
+      <w:rFonts w:ascii="Consolas" w:hAnsi="Consolas" w:cs="Consolas"/>
+      <w:sz w:val="20"/>
+      <w:szCs w:val="20"/>
+    </w:rPr>
+  </w:style>
+  <w:style w:type="paragraph" w:styleId="Index1">
+    <w:name w:val="index 1"/>
+    <w:basedOn w:val="Normal"/>
+    <w:next w:val="Normal"/>
+    <w:autoRedefine/>
+    <w:uiPriority w:val="99"/>
+    <w:semiHidden/>
+    <w:unhideWhenUsed/>
+    <w:rsid w:val="00094A47"/>
+    <w:pPr>
+      <w:spacing w:after="0" w:line="240" w:lineRule="auto"/>
+      <w:ind w:left="220" w:hanging="220"/>
+    </w:pPr>
+  </w:style>
+  <w:style w:type="paragraph" w:styleId="Index2">
+    <w:name w:val="index 2"/>
+    <w:basedOn w:val="Normal"/>
+    <w:next w:val="Normal"/>
+    <w:autoRedefine/>
+    <w:uiPriority w:val="99"/>
+    <w:semiHidden/>
+    <w:unhideWhenUsed/>
+    <w:rsid w:val="00094A47"/>
+    <w:pPr>
+      <w:spacing w:after="0" w:line="240" w:lineRule="auto"/>
+      <w:ind w:left="440" w:hanging="220"/>
+    </w:pPr>
+  </w:style>
+  <w:style w:type="paragraph" w:styleId="Index3">
+    <w:name w:val="index 3"/>
+    <w:basedOn w:val="Normal"/>
+    <w:next w:val="Normal"/>
+    <w:autoRedefine/>
+    <w:uiPriority w:val="99"/>
+    <w:semiHidden/>
+    <w:unhideWhenUsed/>
+    <w:rsid w:val="00094A47"/>
+    <w:pPr>
+      <w:spacing w:after="0" w:line="240" w:lineRule="auto"/>
+      <w:ind w:left="660" w:hanging="220"/>
+    </w:pPr>
+  </w:style>
+  <w:style w:type="paragraph" w:styleId="Index4">
+    <w:name w:val="index 4"/>
+    <w:basedOn w:val="Normal"/>
+    <w:next w:val="Normal"/>
+    <w:autoRedefine/>
+    <w:uiPriority w:val="99"/>
+    <w:semiHidden/>
+    <w:unhideWhenUsed/>
+    <w:rsid w:val="00094A47"/>
+    <w:pPr>
+      <w:spacing w:after="0" w:line="240" w:lineRule="auto"/>
+      <w:ind w:left="880" w:hanging="220"/>
+    </w:pPr>
+  </w:style>
+  <w:style w:type="paragraph" w:styleId="Index5">
+    <w:name w:val="index 5"/>
+    <w:basedOn w:val="Normal"/>
+    <w:next w:val="Normal"/>
+    <w:autoRedefine/>
+    <w:uiPriority w:val="99"/>
+    <w:semiHidden/>
+    <w:unhideWhenUsed/>
+    <w:rsid w:val="00094A47"/>
+    <w:pPr>
+      <w:spacing w:after="0" w:line="240" w:lineRule="auto"/>
+      <w:ind w:left="1100" w:hanging="220"/>
+    </w:pPr>
+  </w:style>
+  <w:style w:type="paragraph" w:styleId="Index6">
+    <w:name w:val="index 6"/>
+    <w:basedOn w:val="Normal"/>
+    <w:next w:val="Normal"/>
+    <w:autoRedefine/>
+    <w:uiPriority w:val="99"/>
+    <w:semiHidden/>
+    <w:unhideWhenUsed/>
+    <w:rsid w:val="00094A47"/>
+    <w:pPr>
+      <w:spacing w:after="0" w:line="240" w:lineRule="auto"/>
+      <w:ind w:left="1320" w:hanging="220"/>
+    </w:pPr>
+  </w:style>
+  <w:style w:type="paragraph" w:styleId="Index7">
+    <w:name w:val="index 7"/>
+    <w:basedOn w:val="Normal"/>
+    <w:next w:val="Normal"/>
+    <w:autoRedefine/>
+    <w:uiPriority w:val="99"/>
+    <w:semiHidden/>
+    <w:unhideWhenUsed/>
+    <w:rsid w:val="00094A47"/>
+    <w:pPr>
+      <w:spacing w:after="0" w:line="240" w:lineRule="auto"/>
+      <w:ind w:left="1540" w:hanging="220"/>
+    </w:pPr>
+  </w:style>
+  <w:style w:type="paragraph" w:styleId="Index8">
+    <w:name w:val="index 8"/>
+    <w:basedOn w:val="Normal"/>
+    <w:next w:val="Normal"/>
+    <w:autoRedefine/>
+    <w:uiPriority w:val="99"/>
+    <w:semiHidden/>
+    <w:unhideWhenUsed/>
+    <w:rsid w:val="00094A47"/>
+    <w:pPr>
+      <w:spacing w:after="0" w:line="240" w:lineRule="auto"/>
+      <w:ind w:left="1760" w:hanging="220"/>
+    </w:pPr>
+  </w:style>
+  <w:style w:type="paragraph" w:styleId="Index9">
+    <w:name w:val="index 9"/>
+    <w:basedOn w:val="Normal"/>
+    <w:next w:val="Normal"/>
+    <w:autoRedefine/>
+    <w:uiPriority w:val="99"/>
+    <w:semiHidden/>
+    <w:unhideWhenUsed/>
+    <w:rsid w:val="00094A47"/>
+    <w:pPr>
+      <w:spacing w:after="0" w:line="240" w:lineRule="auto"/>
+      <w:ind w:left="1980" w:hanging="220"/>
+    </w:pPr>
+  </w:style>
+  <w:style w:type="paragraph" w:styleId="IndexHeading">
+    <w:name w:val="index heading"/>
+    <w:basedOn w:val="Normal"/>
+    <w:next w:val="Index1"/>
+    <w:uiPriority w:val="99"/>
+    <w:semiHidden/>
+    <w:unhideWhenUsed/>
+    <w:rsid w:val="00094A47"/>
+    <w:rPr>
+      <w:rFonts w:asciiTheme="majorHAnsi" w:eastAsiaTheme="majorEastAsia" w:hAnsiTheme="majorHAnsi" w:cstheme="majorBidi"/>
+      <w:b/>
+      <w:bCs/>
+    </w:rPr>
+  </w:style>
+  <w:style w:type="paragraph" w:styleId="IntenseQuote">
+    <w:name w:val="Intense Quote"/>
+    <w:basedOn w:val="Normal"/>
+    <w:next w:val="Normal"/>
+    <w:link w:val="IntenseQuoteChar"/>
+    <w:uiPriority w:val="30"/>
+    <w:qFormat/>
+    <w:rsid w:val="00094A47"/>
+    <w:pPr>
+      <w:pBdr>
+        <w:top w:val="single" w:sz="4" w:space="10" w:color="4472C4" w:themeColor="accent1"/>
+        <w:bottom w:val="single" w:sz="4" w:space="10" w:color="4472C4" w:themeColor="accent1"/>
+      </w:pBdr>
+      <w:spacing w:before="360" w:after="360"/>
+      <w:ind w:left="864" w:right="864"/>
+      <w:jc w:val="center"/>
+    </w:pPr>
+    <w:rPr>
+      <w:i/>
+      <w:iCs/>
+      <w:color w:val="4472C4" w:themeColor="accent1"/>
+    </w:rPr>
+  </w:style>
+  <w:style w:type="character" w:customStyle="1" w:styleId="IntenseQuoteChar">
+    <w:name w:val="Intense Quote Char"/>
+    <w:basedOn w:val="DefaultParagraphFont"/>
+    <w:link w:val="IntenseQuote"/>
+    <w:uiPriority w:val="30"/>
+    <w:rsid w:val="00094A47"/>
+    <w:rPr>
+      <w:i/>
+      <w:iCs/>
+      <w:color w:val="4472C4" w:themeColor="accent1"/>
+    </w:rPr>
+  </w:style>
+  <w:style w:type="paragraph" w:styleId="List">
+    <w:name w:val="List"/>
+    <w:basedOn w:val="Normal"/>
+    <w:uiPriority w:val="99"/>
+    <w:semiHidden/>
+    <w:unhideWhenUsed/>
+    <w:rsid w:val="00094A47"/>
+    <w:pPr>
+      <w:ind w:left="283" w:hanging="283"/>
+      <w:contextualSpacing/>
+    </w:pPr>
+  </w:style>
+  <w:style w:type="paragraph" w:styleId="List2">
+    <w:name w:val="List 2"/>
+    <w:basedOn w:val="Normal"/>
+    <w:uiPriority w:val="99"/>
+    <w:semiHidden/>
+    <w:unhideWhenUsed/>
+    <w:rsid w:val="00094A47"/>
+    <w:pPr>
+      <w:ind w:left="566" w:hanging="283"/>
+      <w:contextualSpacing/>
+    </w:pPr>
+  </w:style>
+  <w:style w:type="paragraph" w:styleId="List3">
+    <w:name w:val="List 3"/>
+    <w:basedOn w:val="Normal"/>
+    <w:uiPriority w:val="99"/>
+    <w:semiHidden/>
+    <w:unhideWhenUsed/>
+    <w:rsid w:val="00094A47"/>
+    <w:pPr>
+      <w:ind w:left="849" w:hanging="283"/>
+      <w:contextualSpacing/>
+    </w:pPr>
+  </w:style>
+  <w:style w:type="paragraph" w:styleId="List4">
+    <w:name w:val="List 4"/>
+    <w:basedOn w:val="Normal"/>
+    <w:uiPriority w:val="99"/>
+    <w:semiHidden/>
+    <w:unhideWhenUsed/>
+    <w:rsid w:val="00094A47"/>
+    <w:pPr>
+      <w:ind w:left="1132" w:hanging="283"/>
+      <w:contextualSpacing/>
+    </w:pPr>
+  </w:style>
+  <w:style w:type="paragraph" w:styleId="List5">
+    <w:name w:val="List 5"/>
+    <w:basedOn w:val="Normal"/>
+    <w:uiPriority w:val="99"/>
+    <w:semiHidden/>
+    <w:unhideWhenUsed/>
+    <w:rsid w:val="00094A47"/>
+    <w:pPr>
+      <w:ind w:left="1415" w:hanging="283"/>
+      <w:contextualSpacing/>
+    </w:pPr>
+  </w:style>
+  <w:style w:type="paragraph" w:styleId="ListBullet">
+    <w:name w:val="List Bullet"/>
+    <w:basedOn w:val="Normal"/>
+    <w:uiPriority w:val="99"/>
+    <w:semiHidden/>
+    <w:unhideWhenUsed/>
+    <w:rsid w:val="00094A47"/>
+    <w:pPr>
+      <w:numPr>
+        <w:numId w:val="10"/>
+      </w:numPr>
+      <w:contextualSpacing/>
+    </w:pPr>
+  </w:style>
+  <w:style w:type="paragraph" w:styleId="ListBullet2">
+    <w:name w:val="List Bullet 2"/>
+    <w:basedOn w:val="Normal"/>
+    <w:uiPriority w:val="99"/>
+    <w:semiHidden/>
+    <w:unhideWhenUsed/>
+    <w:rsid w:val="00094A47"/>
+    <w:pPr>
+      <w:numPr>
+        <w:numId w:val="11"/>
+      </w:numPr>
+      <w:contextualSpacing/>
+    </w:pPr>
+  </w:style>
+  <w:style w:type="paragraph" w:styleId="ListBullet3">
+    <w:name w:val="List Bullet 3"/>
+    <w:basedOn w:val="Normal"/>
+    <w:uiPriority w:val="99"/>
+    <w:semiHidden/>
+    <w:unhideWhenUsed/>
+    <w:rsid w:val="00094A47"/>
+    <w:pPr>
+      <w:numPr>
+        <w:numId w:val="12"/>
+      </w:numPr>
+      <w:contextualSpacing/>
+    </w:pPr>
+  </w:style>
+  <w:style w:type="paragraph" w:styleId="ListBullet4">
+    <w:name w:val="List Bullet 4"/>
+    <w:basedOn w:val="Normal"/>
+    <w:uiPriority w:val="99"/>
+    <w:semiHidden/>
+    <w:unhideWhenUsed/>
+    <w:rsid w:val="00094A47"/>
+    <w:pPr>
+      <w:numPr>
+        <w:numId w:val="13"/>
+      </w:numPr>
+      <w:contextualSpacing/>
+    </w:pPr>
+  </w:style>
+  <w:style w:type="paragraph" w:styleId="ListBullet5">
+    <w:name w:val="List Bullet 5"/>
+    <w:basedOn w:val="Normal"/>
+    <w:uiPriority w:val="99"/>
+    <w:semiHidden/>
+    <w:unhideWhenUsed/>
+    <w:rsid w:val="00094A47"/>
+    <w:pPr>
+      <w:numPr>
+        <w:numId w:val="14"/>
+      </w:numPr>
+      <w:contextualSpacing/>
+    </w:pPr>
+  </w:style>
+  <w:style w:type="paragraph" w:styleId="ListContinue">
+    <w:name w:val="List Continue"/>
+    <w:basedOn w:val="Normal"/>
+    <w:uiPriority w:val="99"/>
+    <w:semiHidden/>
+    <w:unhideWhenUsed/>
+    <w:rsid w:val="00094A47"/>
+    <w:pPr>
+      <w:spacing w:after="120"/>
+      <w:ind w:left="283"/>
+      <w:contextualSpacing/>
+    </w:pPr>
+  </w:style>
+  <w:style w:type="paragraph" w:styleId="ListContinue2">
+    <w:name w:val="List Continue 2"/>
+    <w:basedOn w:val="Normal"/>
+    <w:uiPriority w:val="99"/>
+    <w:semiHidden/>
+    <w:unhideWhenUsed/>
+    <w:rsid w:val="00094A47"/>
+    <w:pPr>
+      <w:spacing w:after="120"/>
+      <w:ind w:left="566"/>
+      <w:contextualSpacing/>
+    </w:pPr>
+  </w:style>
+  <w:style w:type="paragraph" w:styleId="ListContinue3">
+    <w:name w:val="List Continue 3"/>
+    <w:basedOn w:val="Normal"/>
+    <w:uiPriority w:val="99"/>
+    <w:semiHidden/>
+    <w:unhideWhenUsed/>
+    <w:rsid w:val="00094A47"/>
+    <w:pPr>
+      <w:spacing w:after="120"/>
+      <w:ind w:left="849"/>
+      <w:contextualSpacing/>
+    </w:pPr>
+  </w:style>
+  <w:style w:type="paragraph" w:styleId="ListContinue4">
+    <w:name w:val="List Continue 4"/>
+    <w:basedOn w:val="Normal"/>
+    <w:uiPriority w:val="99"/>
+    <w:semiHidden/>
+    <w:unhideWhenUsed/>
+    <w:rsid w:val="00094A47"/>
+    <w:pPr>
+      <w:spacing w:after="120"/>
+      <w:ind w:left="1132"/>
+      <w:contextualSpacing/>
+    </w:pPr>
+  </w:style>
+  <w:style w:type="paragraph" w:styleId="ListContinue5">
+    <w:name w:val="List Continue 5"/>
+    <w:basedOn w:val="Normal"/>
+    <w:uiPriority w:val="99"/>
+    <w:semiHidden/>
+    <w:unhideWhenUsed/>
+    <w:rsid w:val="00094A47"/>
+    <w:pPr>
+      <w:spacing w:after="120"/>
+      <w:ind w:left="1415"/>
+      <w:contextualSpacing/>
+    </w:pPr>
+  </w:style>
+  <w:style w:type="paragraph" w:styleId="ListNumber">
+    <w:name w:val="List Number"/>
+    <w:basedOn w:val="Normal"/>
+    <w:uiPriority w:val="99"/>
+    <w:semiHidden/>
+    <w:unhideWhenUsed/>
+    <w:rsid w:val="00094A47"/>
+    <w:pPr>
+      <w:numPr>
+        <w:numId w:val="15"/>
+      </w:numPr>
+      <w:contextualSpacing/>
+    </w:pPr>
+  </w:style>
+  <w:style w:type="paragraph" w:styleId="ListNumber2">
+    <w:name w:val="List Number 2"/>
+    <w:basedOn w:val="Normal"/>
+    <w:uiPriority w:val="99"/>
+    <w:semiHidden/>
+    <w:unhideWhenUsed/>
+    <w:rsid w:val="00094A47"/>
+    <w:pPr>
+      <w:numPr>
+        <w:numId w:val="16"/>
+      </w:numPr>
+      <w:contextualSpacing/>
+    </w:pPr>
+  </w:style>
+  <w:style w:type="paragraph" w:styleId="ListNumber3">
+    <w:name w:val="List Number 3"/>
+    <w:basedOn w:val="Normal"/>
+    <w:uiPriority w:val="99"/>
+    <w:semiHidden/>
+    <w:unhideWhenUsed/>
+    <w:rsid w:val="00094A47"/>
+    <w:pPr>
+      <w:numPr>
+        <w:numId w:val="17"/>
+      </w:numPr>
+      <w:contextualSpacing/>
+    </w:pPr>
+  </w:style>
+  <w:style w:type="paragraph" w:styleId="ListNumber4">
+    <w:name w:val="List Number 4"/>
+    <w:basedOn w:val="Normal"/>
+    <w:uiPriority w:val="99"/>
+    <w:semiHidden/>
+    <w:unhideWhenUsed/>
+    <w:rsid w:val="00094A47"/>
+    <w:pPr>
+      <w:numPr>
+        <w:numId w:val="18"/>
+      </w:numPr>
+      <w:contextualSpacing/>
+    </w:pPr>
+  </w:style>
+  <w:style w:type="paragraph" w:styleId="ListNumber5">
+    <w:name w:val="List Number 5"/>
+    <w:basedOn w:val="Normal"/>
+    <w:uiPriority w:val="99"/>
+    <w:semiHidden/>
+    <w:unhideWhenUsed/>
+    <w:rsid w:val="00094A47"/>
+    <w:pPr>
+      <w:numPr>
+        <w:numId w:val="19"/>
+      </w:numPr>
+      <w:contextualSpacing/>
+    </w:pPr>
+  </w:style>
+  <w:style w:type="paragraph" w:styleId="MacroText">
+    <w:name w:val="macro"/>
+    <w:link w:val="MacroTextChar"/>
+    <w:uiPriority w:val="99"/>
+    <w:semiHidden/>
+    <w:unhideWhenUsed/>
+    <w:rsid w:val="00094A47"/>
+    <w:pPr>
+      <w:tabs>
+        <w:tab w:val="left" w:pos="480"/>
+        <w:tab w:val="left" w:pos="960"/>
+        <w:tab w:val="left" w:pos="1440"/>
+        <w:tab w:val="left" w:pos="1920"/>
+        <w:tab w:val="left" w:pos="2400"/>
+        <w:tab w:val="left" w:pos="2880"/>
+        <w:tab w:val="left" w:pos="3360"/>
+        <w:tab w:val="left" w:pos="3840"/>
+        <w:tab w:val="left" w:pos="4320"/>
+      </w:tabs>
+      <w:spacing w:after="0"/>
+    </w:pPr>
+    <w:rPr>
+      <w:rFonts w:ascii="Consolas" w:hAnsi="Consolas" w:cs="Consolas"/>
+      <w:sz w:val="20"/>
+      <w:szCs w:val="20"/>
+    </w:rPr>
+  </w:style>
+  <w:style w:type="character" w:customStyle="1" w:styleId="MacroTextChar">
+    <w:name w:val="Macro Text Char"/>
+    <w:basedOn w:val="DefaultParagraphFont"/>
+    <w:link w:val="MacroText"/>
+    <w:uiPriority w:val="99"/>
+    <w:semiHidden/>
+    <w:rsid w:val="00094A47"/>
+    <w:rPr>
+      <w:rFonts w:ascii="Consolas" w:hAnsi="Consolas" w:cs="Consolas"/>
+      <w:sz w:val="20"/>
+      <w:szCs w:val="20"/>
+    </w:rPr>
+  </w:style>
+  <w:style w:type="paragraph" w:styleId="MessageHeader">
+    <w:name w:val="Message Header"/>
+    <w:basedOn w:val="Normal"/>
+    <w:link w:val="MessageHeaderChar"/>
+    <w:uiPriority w:val="99"/>
+    <w:semiHidden/>
+    <w:unhideWhenUsed/>
+    <w:rsid w:val="00094A47"/>
+    <w:pPr>
+      <w:pBdr>
+        <w:top w:val="single" w:sz="6" w:space="1" w:color="auto"/>
+        <w:left w:val="single" w:sz="6" w:space="1" w:color="auto"/>
+        <w:bottom w:val="single" w:sz="6" w:space="1" w:color="auto"/>
+        <w:right w:val="single" w:sz="6" w:space="1" w:color="auto"/>
+      </w:pBdr>
+      <w:shd w:val="pct20" w:color="auto" w:fill="auto"/>
+      <w:spacing w:after="0" w:line="240" w:lineRule="auto"/>
+      <w:ind w:left="1134" w:hanging="1134"/>
+    </w:pPr>
+    <w:rPr>
+      <w:rFonts w:asciiTheme="majorHAnsi" w:eastAsiaTheme="majorEastAsia" w:hAnsiTheme="majorHAnsi" w:cstheme="majorBidi"/>
+      <w:sz w:val="24"/>
+      <w:szCs w:val="24"/>
+    </w:rPr>
+  </w:style>
+  <w:style w:type="character" w:customStyle="1" w:styleId="MessageHeaderChar">
+    <w:name w:val="Message Header Char"/>
+    <w:basedOn w:val="DefaultParagraphFont"/>
+    <w:link w:val="MessageHeader"/>
+    <w:uiPriority w:val="99"/>
+    <w:semiHidden/>
+    <w:rsid w:val="00094A47"/>
+    <w:rPr>
+      <w:rFonts w:asciiTheme="majorHAnsi" w:eastAsiaTheme="majorEastAsia" w:hAnsiTheme="majorHAnsi" w:cstheme="majorBidi"/>
+      <w:sz w:val="24"/>
+      <w:szCs w:val="24"/>
+      <w:shd w:val="pct20" w:color="auto" w:fill="auto"/>
+    </w:rPr>
+  </w:style>
+  <w:style w:type="paragraph" w:styleId="NoSpacing">
+    <w:name w:val="No Spacing"/>
+    <w:uiPriority w:val="1"/>
+    <w:qFormat/>
+    <w:rsid w:val="00094A47"/>
+    <w:pPr>
+      <w:spacing w:after="0" w:line="240" w:lineRule="auto"/>
+    </w:pPr>
+  </w:style>
+  <w:style w:type="paragraph" w:styleId="NormalIndent">
+    <w:name w:val="Normal Indent"/>
+    <w:basedOn w:val="Normal"/>
+    <w:uiPriority w:val="99"/>
+    <w:semiHidden/>
+    <w:unhideWhenUsed/>
+    <w:rsid w:val="00094A47"/>
+    <w:pPr>
+      <w:ind w:left="720"/>
+    </w:pPr>
+  </w:style>
+  <w:style w:type="paragraph" w:styleId="NoteHeading">
+    <w:name w:val="Note Heading"/>
+    <w:basedOn w:val="Normal"/>
+    <w:next w:val="Normal"/>
+    <w:link w:val="NoteHeadingChar"/>
+    <w:uiPriority w:val="99"/>
+    <w:semiHidden/>
+    <w:unhideWhenUsed/>
+    <w:rsid w:val="00094A47"/>
+    <w:pPr>
+      <w:spacing w:after="0" w:line="240" w:lineRule="auto"/>
+    </w:pPr>
+  </w:style>
+  <w:style w:type="character" w:customStyle="1" w:styleId="NoteHeadingChar">
+    <w:name w:val="Note Heading Char"/>
+    <w:basedOn w:val="DefaultParagraphFont"/>
+    <w:link w:val="NoteHeading"/>
+    <w:uiPriority w:val="99"/>
+    <w:semiHidden/>
+    <w:rsid w:val="00094A47"/>
+  </w:style>
+  <w:style w:type="paragraph" w:styleId="PlainText">
+    <w:name w:val="Plain Text"/>
+    <w:basedOn w:val="Normal"/>
+    <w:link w:val="PlainTextChar"/>
+    <w:uiPriority w:val="99"/>
+    <w:semiHidden/>
+    <w:unhideWhenUsed/>
+    <w:rsid w:val="00094A47"/>
+    <w:pPr>
+      <w:spacing w:after="0" w:line="240" w:lineRule="auto"/>
+    </w:pPr>
+    <w:rPr>
+      <w:rFonts w:ascii="Consolas" w:hAnsi="Consolas" w:cs="Consolas"/>
+      <w:sz w:val="21"/>
+      <w:szCs w:val="21"/>
+    </w:rPr>
+  </w:style>
+  <w:style w:type="character" w:customStyle="1" w:styleId="PlainTextChar">
+    <w:name w:val="Plain Text Char"/>
+    <w:basedOn w:val="DefaultParagraphFont"/>
+    <w:link w:val="PlainText"/>
+    <w:uiPriority w:val="99"/>
+    <w:semiHidden/>
+    <w:rsid w:val="00094A47"/>
+    <w:rPr>
+      <w:rFonts w:ascii="Consolas" w:hAnsi="Consolas" w:cs="Consolas"/>
+      <w:sz w:val="21"/>
+      <w:szCs w:val="21"/>
+    </w:rPr>
+  </w:style>
+  <w:style w:type="paragraph" w:styleId="Quote">
+    <w:name w:val="Quote"/>
+    <w:basedOn w:val="Normal"/>
+    <w:next w:val="Normal"/>
+    <w:link w:val="QuoteChar"/>
+    <w:uiPriority w:val="29"/>
+    <w:qFormat/>
+    <w:rsid w:val="00094A47"/>
+    <w:pPr>
+      <w:spacing w:before="200"/>
+      <w:ind w:left="864" w:right="864"/>
+      <w:jc w:val="center"/>
+    </w:pPr>
+    <w:rPr>
+      <w:i/>
+      <w:iCs/>
+      <w:color w:val="404040" w:themeColor="text1" w:themeTint="BF"/>
+    </w:rPr>
+  </w:style>
+  <w:style w:type="character" w:customStyle="1" w:styleId="QuoteChar">
+    <w:name w:val="Quote Char"/>
+    <w:basedOn w:val="DefaultParagraphFont"/>
+    <w:link w:val="Quote"/>
+    <w:uiPriority w:val="29"/>
+    <w:rsid w:val="00094A47"/>
+    <w:rPr>
+      <w:i/>
+      <w:iCs/>
+      <w:color w:val="404040" w:themeColor="text1" w:themeTint="BF"/>
+    </w:rPr>
+  </w:style>
+  <w:style w:type="paragraph" w:styleId="Salutation">
+    <w:name w:val="Salutation"/>
+    <w:basedOn w:val="Normal"/>
+    <w:next w:val="Normal"/>
+    <w:link w:val="SalutationChar"/>
+    <w:uiPriority w:val="99"/>
+    <w:semiHidden/>
+    <w:unhideWhenUsed/>
+    <w:rsid w:val="00094A47"/>
+  </w:style>
+  <w:style w:type="character" w:customStyle="1" w:styleId="SalutationChar">
+    <w:name w:val="Salutation Char"/>
+    <w:basedOn w:val="DefaultParagraphFont"/>
+    <w:link w:val="Salutation"/>
+    <w:uiPriority w:val="99"/>
+    <w:semiHidden/>
+    <w:rsid w:val="00094A47"/>
+  </w:style>
+  <w:style w:type="paragraph" w:styleId="Signature">
+    <w:name w:val="Signature"/>
+    <w:basedOn w:val="Normal"/>
+    <w:link w:val="SignatureChar"/>
+    <w:uiPriority w:val="99"/>
+    <w:semiHidden/>
+    <w:unhideWhenUsed/>
+    <w:rsid w:val="00094A47"/>
+    <w:pPr>
+      <w:spacing w:after="0" w:line="240" w:lineRule="auto"/>
+      <w:ind w:left="4252"/>
+    </w:pPr>
+  </w:style>
+  <w:style w:type="character" w:customStyle="1" w:styleId="SignatureChar">
+    <w:name w:val="Signature Char"/>
+    <w:basedOn w:val="DefaultParagraphFont"/>
+    <w:link w:val="Signature"/>
+    <w:uiPriority w:val="99"/>
+    <w:semiHidden/>
+    <w:rsid w:val="00094A47"/>
+  </w:style>
+  <w:style w:type="paragraph" w:styleId="Subtitle">
+    <w:name w:val="Subtitle"/>
+    <w:basedOn w:val="Normal"/>
+    <w:next w:val="Normal"/>
+    <w:link w:val="SubtitleChar"/>
+    <w:uiPriority w:val="11"/>
+    <w:qFormat/>
+    <w:rsid w:val="00094A47"/>
+    <w:pPr>
+      <w:numPr>
+        <w:ilvl w:val="1"/>
+      </w:numPr>
+    </w:pPr>
+    <w:rPr>
+      <w:rFonts w:eastAsiaTheme="minorEastAsia"/>
+      <w:color w:val="5A5A5A" w:themeColor="text1" w:themeTint="A5"/>
+      <w:spacing w:val="15"/>
+    </w:rPr>
+  </w:style>
+  <w:style w:type="character" w:customStyle="1" w:styleId="SubtitleChar">
+    <w:name w:val="Subtitle Char"/>
+    <w:basedOn w:val="DefaultParagraphFont"/>
+    <w:link w:val="Subtitle"/>
+    <w:uiPriority w:val="11"/>
+    <w:rsid w:val="00094A47"/>
+    <w:rPr>
+      <w:rFonts w:eastAsiaTheme="minorEastAsia"/>
+      <w:color w:val="5A5A5A" w:themeColor="text1" w:themeTint="A5"/>
+      <w:spacing w:val="15"/>
+    </w:rPr>
+  </w:style>
+  <w:style w:type="paragraph" w:styleId="Title">
+    <w:name w:val="Title"/>
+    <w:basedOn w:val="Normal"/>
+    <w:next w:val="Normal"/>
+    <w:link w:val="TitleChar"/>
+    <w:uiPriority w:val="10"/>
+    <w:qFormat/>
+    <w:rsid w:val="00094A47"/>
+    <w:pPr>
+      <w:spacing w:after="0" w:line="240" w:lineRule="auto"/>
+      <w:contextualSpacing/>
+    </w:pPr>
+    <w:rPr>
+      <w:rFonts w:asciiTheme="majorHAnsi" w:eastAsiaTheme="majorEastAsia" w:hAnsiTheme="majorHAnsi" w:cstheme="majorBidi"/>
+      <w:spacing w:val="-10"/>
+      <w:kern w:val="28"/>
+      <w:sz w:val="56"/>
+      <w:szCs w:val="56"/>
+    </w:rPr>
+  </w:style>
+  <w:style w:type="character" w:customStyle="1" w:styleId="TitleChar">
+    <w:name w:val="Title Char"/>
+    <w:basedOn w:val="DefaultParagraphFont"/>
+    <w:link w:val="Title"/>
+    <w:uiPriority w:val="10"/>
+    <w:rsid w:val="00094A47"/>
+    <w:rPr>
+      <w:rFonts w:asciiTheme="majorHAnsi" w:eastAsiaTheme="majorEastAsia" w:hAnsiTheme="majorHAnsi" w:cstheme="majorBidi"/>
+      <w:spacing w:val="-10"/>
+      <w:kern w:val="28"/>
+      <w:sz w:val="56"/>
+      <w:szCs w:val="56"/>
+    </w:rPr>
+  </w:style>
+  <w:style w:type="paragraph" w:styleId="TOCHeading">
+    <w:name w:val="TOC Heading"/>
+    <w:basedOn w:val="Heading1"/>
+    <w:next w:val="Normal"/>
+    <w:uiPriority w:val="39"/>
+    <w:semiHidden/>
+    <w:unhideWhenUsed/>
+    <w:qFormat/>
+    <w:rsid w:val="00094A47"/>
+    <w:pPr>
+      <w:outlineLvl w:val="9"/>
+    </w:pPr>
   </w:style>
 </w:styles>
 </file>

</xml_diff>